<commit_message>
O projeto Octree ja esta a funcionar, mas com bastantes problemas. Tem comportamentos muito estranhos. Não sei se é dos parametros, ou se faço alguma coisa mal.
</commit_message>
<xml_diff>
--- a/Relatorio/2020-PlanoDeTrabalhos.docx
+++ b/Relatorio/2020-PlanoDeTrabalhos.docx
@@ -29,14 +29,13 @@
             <w:pPr>
               <w:rPr>
                 <w:rFonts w:ascii="NewsGotT" w:hAnsi="NewsGotT"/>
-                <w:lang w:val="pt-PT"/>
               </w:rPr>
             </w:pPr>
             <w:r>
               <w:rPr>
                 <w:rFonts w:ascii="NewsGotT" w:hAnsi="NewsGotT"/>
                 <w:noProof/>
-                <w:lang w:val="pt-PT" w:eastAsia="pt-PT"/>
+                <w:lang w:eastAsia="pt-PT"/>
               </w:rPr>
               <w:drawing>
                 <wp:inline distT="0" distB="0" distL="0" distR="0" wp14:anchorId="166CEADE" wp14:editId="6B7B03A3">
@@ -94,7 +93,6 @@
                 <w:rFonts w:ascii="NewsGotTLig" w:hAnsi="NewsGotTLig"/>
                 <w:sz w:val="18"/>
                 <w:szCs w:val="18"/>
-                <w:lang w:val="pt-PT"/>
               </w:rPr>
             </w:pPr>
             <w:r>
@@ -103,7 +101,6 @@
                 <w:color w:val="A6A6A6" w:themeColor="background1" w:themeShade="A6"/>
                 <w:sz w:val="18"/>
                 <w:szCs w:val="18"/>
-                <w:lang w:val="pt-PT"/>
               </w:rPr>
               <w:t>Escola de Engenharia</w:t>
             </w:r>
@@ -122,7 +119,6 @@
                 <w:bCs/>
                 <w:sz w:val="32"/>
                 <w:szCs w:val="36"/>
-                <w:lang w:val="pt-PT"/>
               </w:rPr>
             </w:pPr>
             <w:r>
@@ -132,7 +128,6 @@
                 <w:bCs/>
                 <w:sz w:val="32"/>
                 <w:szCs w:val="36"/>
-                <w:lang w:val="pt-PT"/>
               </w:rPr>
               <w:t>Plano de Trabalho</w:t>
             </w:r>
@@ -143,7 +138,6 @@
                 <w:bCs/>
                 <w:sz w:val="32"/>
                 <w:szCs w:val="36"/>
-                <w:lang w:val="pt-PT"/>
               </w:rPr>
               <w:t xml:space="preserve"> de Dissertação</w:t>
             </w:r>
@@ -153,7 +147,6 @@
               <w:jc w:val="center"/>
               <w:rPr>
                 <w:rFonts w:ascii="NewsGotT" w:hAnsi="NewsGotT"/>
-                <w:lang w:val="pt-PT"/>
               </w:rPr>
             </w:pPr>
           </w:p>
@@ -163,14 +156,12 @@
               <w:rPr>
                 <w:rFonts w:ascii="NewsGotT" w:hAnsi="NewsGotT"/>
                 <w:szCs w:val="28"/>
-                <w:lang w:val="pt-PT"/>
               </w:rPr>
             </w:pPr>
             <w:r>
               <w:rPr>
                 <w:rFonts w:ascii="NewsGotT" w:hAnsi="NewsGotT"/>
                 <w:szCs w:val="28"/>
-                <w:lang w:val="pt-PT"/>
               </w:rPr>
               <w:t>Ano Letivo 2020/2021</w:t>
             </w:r>
@@ -179,7 +170,6 @@
             <w:pPr>
               <w:rPr>
                 <w:rFonts w:ascii="NewsGotT" w:hAnsi="NewsGotT"/>
-                <w:lang w:val="pt-PT"/>
               </w:rPr>
             </w:pPr>
           </w:p>
@@ -190,7 +180,6 @@
       <w:pPr>
         <w:rPr>
           <w:rFonts w:ascii="NewsGotT" w:hAnsi="NewsGotT"/>
-          <w:lang w:val="pt-PT"/>
         </w:rPr>
       </w:pPr>
     </w:p>
@@ -224,7 +213,6 @@
               <w:rPr>
                 <w:rFonts w:ascii="NewsGotT" w:hAnsi="NewsGotT"/>
                 <w:b/>
-                <w:lang w:val="pt-PT"/>
               </w:rPr>
             </w:pPr>
             <w:r>
@@ -232,7 +220,6 @@
                 <w:rFonts w:ascii="NewsGotT" w:hAnsi="NewsGotT"/>
                 <w:b/>
                 <w:sz w:val="20"/>
-                <w:lang w:val="pt-PT"/>
               </w:rPr>
               <w:t>Nome Estudante</w:t>
             </w:r>
@@ -252,14 +239,12 @@
               <w:rPr>
                 <w:rFonts w:ascii="NewsGotT" w:hAnsi="NewsGotT"/>
                 <w:sz w:val="20"/>
-                <w:lang w:val="pt-PT"/>
               </w:rPr>
             </w:pPr>
             <w:r>
               <w:rPr>
                 <w:rFonts w:ascii="NewsGotT" w:hAnsi="NewsGotT"/>
                 <w:sz w:val="20"/>
-                <w:lang w:val="pt-PT"/>
               </w:rPr>
               <w:t>Paulo Alexandre Ferreira Barbosa</w:t>
             </w:r>
@@ -279,7 +264,6 @@
             <w:pPr>
               <w:rPr>
                 <w:rFonts w:ascii="NewsGotT" w:hAnsi="NewsGotT"/>
-                <w:lang w:val="pt-PT"/>
               </w:rPr>
             </w:pPr>
             <w:r>
@@ -287,7 +271,6 @@
                 <w:rFonts w:ascii="NewsGotT" w:hAnsi="NewsGotT"/>
                 <w:b/>
                 <w:sz w:val="20"/>
-                <w:lang w:val="pt-PT"/>
               </w:rPr>
               <w:t>Título</w:t>
             </w:r>
@@ -296,14 +279,12 @@
                 <w:rFonts w:ascii="NewsGotT" w:hAnsi="NewsGotT"/>
                 <w:b/>
                 <w:sz w:val="20"/>
-                <w:lang w:val="pt-PT"/>
               </w:rPr>
               <w:t xml:space="preserve"> da Dissertação</w:t>
             </w:r>
             <w:r>
               <w:rPr>
                 <w:rFonts w:ascii="NewsGotT" w:hAnsi="NewsGotT"/>
-                <w:lang w:val="pt-PT"/>
               </w:rPr>
               <w:t xml:space="preserve"> </w:t>
             </w:r>
@@ -312,18 +293,8 @@
                 <w:rFonts w:ascii="NewsGotT" w:hAnsi="NewsGotT"/>
                 <w:sz w:val="16"/>
                 <w:szCs w:val="16"/>
-                <w:lang w:val="pt-PT"/>
-              </w:rPr>
-              <w:t>(em Português</w:t>
-            </w:r>
-            <w:r>
-              <w:rPr>
-                <w:rFonts w:ascii="NewsGotT" w:hAnsi="NewsGotT"/>
-                <w:sz w:val="16"/>
-                <w:szCs w:val="16"/>
-                <w:lang w:val="pt-PT"/>
-              </w:rPr>
-              <w:t>)</w:t>
+              </w:rPr>
+              <w:t>(em Português)</w:t>
             </w:r>
           </w:p>
         </w:tc>
@@ -341,9 +312,25 @@
               <w:rPr>
                 <w:rFonts w:ascii="NewsGotT" w:hAnsi="NewsGotT"/>
                 <w:sz w:val="20"/>
-                <w:lang w:val="pt-PT"/>
               </w:rPr>
             </w:pPr>
+          </w:p>
+          <w:p>
+            <w:pPr>
+              <w:rPr>
+                <w:rFonts w:ascii="NewsGotT" w:hAnsi="NewsGotT"/>
+                <w:sz w:val="20"/>
+              </w:rPr>
+            </w:pPr>
+            <w:r>
+              <w:rPr>
+                <w:rFonts w:ascii="NewsGotT" w:hAnsi="NewsGotT"/>
+                <w:sz w:val="20"/>
+              </w:rPr>
+              <w:t>Hidrodinâmica de partículas suavizadas - SPH</w:t>
+            </w:r>
+            <w:bookmarkStart w:id="0" w:name="_GoBack"/>
+            <w:bookmarkEnd w:id="0"/>
           </w:p>
         </w:tc>
       </w:tr>
@@ -360,7 +347,6 @@
             <w:pPr>
               <w:rPr>
                 <w:rFonts w:ascii="NewsGotT" w:hAnsi="NewsGotT"/>
-                <w:lang w:val="pt-PT"/>
               </w:rPr>
             </w:pPr>
             <w:r>
@@ -368,7 +354,6 @@
                 <w:rFonts w:ascii="NewsGotT" w:hAnsi="NewsGotT"/>
                 <w:b/>
                 <w:sz w:val="20"/>
-                <w:lang w:val="pt-PT"/>
               </w:rPr>
               <w:t>Título</w:t>
             </w:r>
@@ -376,7 +361,6 @@
               <w:rPr>
                 <w:rFonts w:ascii="NewsGotT" w:hAnsi="NewsGotT"/>
                 <w:sz w:val="20"/>
-                <w:lang w:val="pt-PT"/>
               </w:rPr>
               <w:t xml:space="preserve"> </w:t>
             </w:r>
@@ -385,14 +369,12 @@
                 <w:rFonts w:ascii="NewsGotT" w:hAnsi="NewsGotT"/>
                 <w:b/>
                 <w:sz w:val="20"/>
-                <w:lang w:val="pt-PT"/>
               </w:rPr>
               <w:t>da Dissertação</w:t>
             </w:r>
             <w:r>
               <w:rPr>
                 <w:rFonts w:ascii="NewsGotT" w:hAnsi="NewsGotT"/>
-                <w:lang w:val="pt-PT"/>
               </w:rPr>
               <w:t xml:space="preserve"> </w:t>
             </w:r>
@@ -401,7 +383,6 @@
                 <w:rFonts w:ascii="NewsGotT" w:hAnsi="NewsGotT"/>
                 <w:sz w:val="16"/>
                 <w:szCs w:val="16"/>
-                <w:lang w:val="pt-PT"/>
               </w:rPr>
               <w:t>(em Inglês)</w:t>
             </w:r>
@@ -422,44 +403,14 @@
               <w:rPr>
                 <w:rFonts w:ascii="NewsGotT" w:hAnsi="NewsGotT"/>
                 <w:sz w:val="20"/>
-                <w:lang w:val="pt-PT"/>
               </w:rPr>
             </w:pPr>
-            <w:proofErr w:type="spellStart"/>
             <w:r>
               <w:rPr>
                 <w:rFonts w:ascii="NewsGotT" w:hAnsi="NewsGotT"/>
                 <w:sz w:val="20"/>
-                <w:lang w:val="pt-PT"/>
-              </w:rPr>
-              <w:t>Smoothed-particle</w:t>
-            </w:r>
-            <w:proofErr w:type="spellEnd"/>
-            <w:r>
-              <w:rPr>
-                <w:rFonts w:ascii="NewsGotT" w:hAnsi="NewsGotT"/>
-                <w:sz w:val="20"/>
-                <w:lang w:val="pt-PT"/>
-              </w:rPr>
-              <w:t xml:space="preserve"> </w:t>
-            </w:r>
-            <w:proofErr w:type="spellStart"/>
-            <w:r>
-              <w:rPr>
-                <w:rFonts w:ascii="NewsGotT" w:hAnsi="NewsGotT"/>
-                <w:sz w:val="20"/>
-                <w:lang w:val="pt-PT"/>
-              </w:rPr>
-              <w:t>hydrodynamics</w:t>
-            </w:r>
-            <w:proofErr w:type="spellEnd"/>
-            <w:r>
-              <w:rPr>
-                <w:rFonts w:ascii="NewsGotT" w:hAnsi="NewsGotT"/>
-                <w:sz w:val="20"/>
-                <w:lang w:val="pt-PT"/>
-              </w:rPr>
-              <w:t xml:space="preserve"> - SPH</w:t>
+              </w:rPr>
+              <w:t>Smoothed-particle hydrodynamics - SPH</w:t>
             </w:r>
           </w:p>
         </w:tc>
@@ -469,7 +420,6 @@
       <w:pPr>
         <w:rPr>
           <w:rFonts w:ascii="NewsGotT" w:hAnsi="NewsGotT"/>
-          <w:lang w:val="pt-PT"/>
         </w:rPr>
       </w:pPr>
     </w:p>
@@ -503,7 +453,6 @@
               <w:spacing w:before="120"/>
               <w:rPr>
                 <w:rFonts w:ascii="NewsGotT" w:hAnsi="NewsGotT"/>
-                <w:lang w:val="pt-PT"/>
               </w:rPr>
             </w:pPr>
             <w:r>
@@ -513,7 +462,6 @@
                 <w:bCs/>
                 <w:sz w:val="20"/>
                 <w:szCs w:val="20"/>
-                <w:lang w:val="pt-PT"/>
               </w:rPr>
               <w:t xml:space="preserve">Enquadramento e Motivação </w:t>
             </w:r>
@@ -523,19 +471,8 @@
                 <w:color w:val="A6A6A6" w:themeColor="background1" w:themeShade="A6"/>
                 <w:sz w:val="18"/>
                 <w:szCs w:val="18"/>
-                <w:lang w:val="pt-PT"/>
-              </w:rPr>
-              <w:t>(</w:t>
-            </w:r>
-            <w:r>
-              <w:rPr>
-                <w:rFonts w:ascii="NewsGotTLig" w:hAnsi="NewsGotTLig"/>
-                <w:color w:val="A6A6A6" w:themeColor="background1" w:themeShade="A6"/>
-                <w:sz w:val="18"/>
-                <w:szCs w:val="18"/>
-                <w:lang w:val="pt-PT"/>
-              </w:rPr>
-              <w:t>150 - 200 palavras)</w:t>
+              </w:rPr>
+              <w:t>(150 - 200 palavras)</w:t>
             </w:r>
           </w:p>
           <w:p>
@@ -548,37 +485,19 @@
               <w:rPr>
                 <w:rFonts w:ascii="NewsGotT" w:hAnsi="NewsGotT"/>
               </w:rPr>
-              <w:t xml:space="preserve">When it first was created the SPH algorithm had in mind </w:t>
-            </w:r>
-            <w:r>
-              <w:rPr>
-                <w:rFonts w:ascii="NewsGotT" w:hAnsi="NewsGotT"/>
-              </w:rPr>
-              <w:t>astrophysical problems</w:t>
-            </w:r>
-            <w:r>
-              <w:rPr>
-                <w:rFonts w:ascii="NewsGotT" w:hAnsi="NewsGotT"/>
-              </w:rPr>
-              <w:t xml:space="preserve">. </w:t>
-            </w:r>
-            <w:r>
-              <w:rPr>
-                <w:rFonts w:ascii="NewsGotT" w:hAnsi="NewsGotT"/>
-              </w:rPr>
-              <w:t xml:space="preserve">As more and more people became aware of this </w:t>
-            </w:r>
-            <w:r>
-              <w:rPr>
-                <w:rFonts w:ascii="NewsGotT" w:hAnsi="NewsGotT"/>
-              </w:rPr>
-              <w:t>algorithm,</w:t>
-            </w:r>
-            <w:r>
-              <w:rPr>
-                <w:rFonts w:ascii="NewsGotT" w:hAnsi="NewsGotT"/>
-              </w:rPr>
-              <w:t xml:space="preserve"> they saw other problems that could be solved by it, this includes: ballistics, volcanology, and oceanography.</w:t>
+              <w:t>When it first was created the SPH algorithm had in mind astrophysical problems. As more and more people became aware of this algorithm, they saw other problems that could be solved by it, this includes</w:t>
+            </w:r>
+            <w:r>
+              <w:rPr>
+                <w:rFonts w:ascii="NewsGotT" w:hAnsi="NewsGotT"/>
+              </w:rPr>
+              <w:t xml:space="preserve">: </w:t>
+            </w:r>
+            <w:r>
+              <w:rPr>
+                <w:rFonts w:ascii="NewsGotT" w:hAnsi="NewsGotT"/>
+              </w:rPr>
+              <w:t>ballistics, volcanology, and oceanography.</w:t>
             </w:r>
           </w:p>
           <w:p>
@@ -591,13 +510,7 @@
               <w:rPr>
                 <w:rFonts w:ascii="NewsGotT" w:hAnsi="NewsGotT"/>
               </w:rPr>
-              <w:t>Since this method was not created with the sole purpose to simulate fluids for computer graphics it is only normal that it has some limitations like the computation time it takes to run. As the years passed some researchers made some changes to the algorithm making it more stable and faster.</w:t>
-            </w:r>
-            <w:r>
-              <w:rPr>
-                <w:rFonts w:ascii="NewsGotT" w:hAnsi="NewsGotT"/>
-              </w:rPr>
-              <w:t xml:space="preserve"> Some of the SPH variants are:</w:t>
+              <w:t>Since this method was not created with the sole purpose to simulate fluids for computer graphics it is only normal that it has some limitations like the computation time it takes to run. As the years passed some researchers made some changes to the algorithm making it more stable and faster. Some of the SPH variants are:</w:t>
             </w:r>
           </w:p>
           <w:p>
@@ -610,27 +523,13 @@
               <w:rPr>
                 <w:rFonts w:ascii="NewsGotT" w:hAnsi="NewsGotT"/>
               </w:rPr>
-              <w:t xml:space="preserve">- </w:t>
-            </w:r>
-            <w:r>
-              <w:rPr>
-                <w:rFonts w:ascii="NewsGotT" w:hAnsi="NewsGotT"/>
-              </w:rPr>
-              <w:t xml:space="preserve">In 2009, B. </w:t>
-            </w:r>
-            <w:proofErr w:type="spellStart"/>
-            <w:r>
-              <w:rPr>
-                <w:rFonts w:ascii="NewsGotT" w:hAnsi="NewsGotT"/>
-              </w:rPr>
-              <w:t>Solenthaler</w:t>
-            </w:r>
-            <w:proofErr w:type="spellEnd"/>
-            <w:r>
-              <w:rPr>
-                <w:rFonts w:ascii="NewsGotT" w:hAnsi="NewsGotT"/>
-              </w:rPr>
-              <w:t xml:space="preserve"> developed the Predictive-corrective incompressible SPH (PCISPH)</w:t>
+              <w:t>- In 2009, B. Solenthaler developed the Predictive-corrective incompressible SPH (PCISPH)</w:t>
+            </w:r>
+            <w:r>
+              <w:rPr>
+                <w:rFonts w:ascii="NewsGotT" w:hAnsi="NewsGotT"/>
+              </w:rPr>
+              <w:t>[3]</w:t>
             </w:r>
           </w:p>
           <w:p>
@@ -643,27 +542,13 @@
               <w:rPr>
                 <w:rFonts w:ascii="NewsGotT" w:hAnsi="NewsGotT"/>
               </w:rPr>
-              <w:t xml:space="preserve">- </w:t>
-            </w:r>
-            <w:r>
-              <w:rPr>
-                <w:rFonts w:ascii="NewsGotT" w:hAnsi="NewsGotT"/>
-              </w:rPr>
-              <w:t xml:space="preserve">In 2010, M. </w:t>
-            </w:r>
-            <w:proofErr w:type="spellStart"/>
-            <w:r>
-              <w:rPr>
-                <w:rFonts w:ascii="NewsGotT" w:hAnsi="NewsGotT"/>
-              </w:rPr>
-              <w:t>Ihmsen</w:t>
-            </w:r>
-            <w:proofErr w:type="spellEnd"/>
-            <w:r>
-              <w:rPr>
-                <w:rFonts w:ascii="NewsGotT" w:hAnsi="NewsGotT"/>
-              </w:rPr>
-              <w:t xml:space="preserve"> introduced adaptive time-stepping for PCISPH</w:t>
+              <w:t xml:space="preserve">- In 2010, M. Ihmsen introduced adaptive time-stepping for PCISPH </w:t>
+            </w:r>
+            <w:r>
+              <w:rPr>
+                <w:rFonts w:ascii="NewsGotT" w:hAnsi="NewsGotT"/>
+              </w:rPr>
+              <w:t>[2]</w:t>
             </w:r>
           </w:p>
           <w:p>
@@ -676,39 +561,38 @@
               <w:rPr>
                 <w:rFonts w:ascii="NewsGotT" w:hAnsi="NewsGotT"/>
               </w:rPr>
-              <w:t xml:space="preserve">- </w:t>
-            </w:r>
-            <w:r>
-              <w:rPr>
-                <w:rFonts w:ascii="NewsGotT" w:hAnsi="NewsGotT"/>
-              </w:rPr>
-              <w:t>In 2013, N. Akinci introduced a versatile surface tension and Adhesion for SPH fluids</w:t>
+              <w:t>- In 2013, N. Akinci introduced a versatile surface tension and Adhesion for SPH fluids</w:t>
+            </w:r>
+            <w:r>
+              <w:rPr>
+                <w:rFonts w:ascii="NewsGotT" w:hAnsi="NewsGotT"/>
+              </w:rPr>
+              <w:t>[1]</w:t>
             </w:r>
           </w:p>
           <w:p>
             <w:pPr>
               <w:rPr>
                 <w:rFonts w:ascii="NewsGotT" w:hAnsi="NewsGotT"/>
-                <w:lang w:val="pt-PT"/>
               </w:rPr>
             </w:pPr>
             <w:r>
               <w:rPr>
                 <w:rFonts w:ascii="NewsGotT" w:hAnsi="NewsGotT"/>
               </w:rPr>
-              <w:t>Apart from all the work on the algorithm it is also needed to find some way to process all the information in a fast way. That is where fast data structures come into play. Given that this area of work could be a project by itself, the Multi-Level Memory Structures for Simulating and Rendering Smoothed Particle Hydrodynamics</w:t>
-            </w:r>
-            <w:r>
-              <w:rPr>
-                <w:rFonts w:ascii="NewsGotT" w:hAnsi="NewsGotT"/>
-              </w:rPr>
-              <w:t xml:space="preserve"> </w:t>
-            </w:r>
-            <w:r>
-              <w:rPr>
-                <w:rFonts w:ascii="NewsGotT" w:hAnsi="NewsGotT"/>
-              </w:rPr>
-              <w:t>will be followed.</w:t>
+              <w:t>Apart from all the work on the algorithm it is also needed to find some way to process all the information in a fast way. That is where fast data structures come into play. Given that this area of work could be a project by itself further research will be made and papers like the Multi-Level Memory Structures for Simulating and Rendering Smoothed Particle Hydrodynamics</w:t>
+            </w:r>
+            <w:r>
+              <w:rPr>
+                <w:rFonts w:ascii="NewsGotT" w:hAnsi="NewsGotT"/>
+              </w:rPr>
+              <w:t>[4]</w:t>
+            </w:r>
+            <w:r>
+              <w:rPr>
+                <w:rFonts w:ascii="NewsGotT" w:hAnsi="NewsGotT"/>
+              </w:rPr>
+              <w:t xml:space="preserve"> will be used as guidance to develop a fast data structure.</w:t>
             </w:r>
           </w:p>
         </w:tc>
@@ -718,9 +602,13 @@
       <w:pPr>
         <w:rPr>
           <w:rFonts w:ascii="NewsGotT" w:hAnsi="NewsGotT"/>
-          <w:lang w:val="pt-PT"/>
         </w:rPr>
       </w:pPr>
+    </w:p>
+    <w:p>
+      <w:r>
+        <w:br w:type="page"/>
+      </w:r>
     </w:p>
     <w:tbl>
       <w:tblPr>
@@ -756,7 +644,6 @@
                 <w:rFonts w:ascii="NewsGotT" w:hAnsi="NewsGotT"/>
               </w:rPr>
             </w:pPr>
-            <w:proofErr w:type="spellStart"/>
             <w:r>
               <w:rPr>
                 <w:rFonts w:ascii="NewsGotT" w:hAnsi="NewsGotT"/>
@@ -765,9 +652,9 @@
                 <w:sz w:val="20"/>
                 <w:szCs w:val="20"/>
               </w:rPr>
-              <w:t>Objetivos</w:t>
-            </w:r>
-            <w:proofErr w:type="spellEnd"/>
+              <w:lastRenderedPageBreak/>
+              <w:t>Objetivos e Resultados Esperados</w:t>
+            </w:r>
             <w:r>
               <w:rPr>
                 <w:rFonts w:ascii="NewsGotT" w:hAnsi="NewsGotT"/>
@@ -776,50 +663,6 @@
                 <w:sz w:val="20"/>
                 <w:szCs w:val="20"/>
               </w:rPr>
-              <w:t xml:space="preserve"> e </w:t>
-            </w:r>
-            <w:proofErr w:type="spellStart"/>
-            <w:r>
-              <w:rPr>
-                <w:rFonts w:ascii="NewsGotT" w:hAnsi="NewsGotT"/>
-                <w:b/>
-                <w:bCs/>
-                <w:sz w:val="20"/>
-                <w:szCs w:val="20"/>
-              </w:rPr>
-              <w:t>Resultados</w:t>
-            </w:r>
-            <w:proofErr w:type="spellEnd"/>
-            <w:r>
-              <w:rPr>
-                <w:rFonts w:ascii="NewsGotT" w:hAnsi="NewsGotT"/>
-                <w:b/>
-                <w:bCs/>
-                <w:sz w:val="20"/>
-                <w:szCs w:val="20"/>
-              </w:rPr>
-              <w:t xml:space="preserve"> </w:t>
-            </w:r>
-            <w:proofErr w:type="spellStart"/>
-            <w:r>
-              <w:rPr>
-                <w:rFonts w:ascii="NewsGotT" w:hAnsi="NewsGotT"/>
-                <w:b/>
-                <w:bCs/>
-                <w:sz w:val="20"/>
-                <w:szCs w:val="20"/>
-              </w:rPr>
-              <w:t>Esperados</w:t>
-            </w:r>
-            <w:proofErr w:type="spellEnd"/>
-            <w:r>
-              <w:rPr>
-                <w:rFonts w:ascii="NewsGotT" w:hAnsi="NewsGotT"/>
-                <w:b/>
-                <w:bCs/>
-                <w:sz w:val="20"/>
-                <w:szCs w:val="20"/>
-              </w:rPr>
               <w:t xml:space="preserve"> </w:t>
             </w:r>
             <w:r>
@@ -829,27 +672,7 @@
                 <w:sz w:val="18"/>
                 <w:szCs w:val="18"/>
               </w:rPr>
-              <w:t xml:space="preserve">(150 - 200 </w:t>
-            </w:r>
-            <w:proofErr w:type="spellStart"/>
-            <w:r>
-              <w:rPr>
-                <w:rFonts w:ascii="NewsGotTLig" w:hAnsi="NewsGotTLig"/>
-                <w:color w:val="A6A6A6" w:themeColor="background1" w:themeShade="A6"/>
-                <w:sz w:val="18"/>
-                <w:szCs w:val="18"/>
-              </w:rPr>
-              <w:t>palavras</w:t>
-            </w:r>
-            <w:proofErr w:type="spellEnd"/>
-            <w:r>
-              <w:rPr>
-                <w:rFonts w:ascii="NewsGotTLig" w:hAnsi="NewsGotTLig"/>
-                <w:color w:val="A6A6A6" w:themeColor="background1" w:themeShade="A6"/>
-                <w:sz w:val="18"/>
-                <w:szCs w:val="18"/>
-              </w:rPr>
-              <w:t>)</w:t>
+              <w:t>(150 - 200 palavras)</w:t>
             </w:r>
           </w:p>
           <w:p>
@@ -862,31 +685,7 @@
               <w:rPr>
                 <w:rFonts w:ascii="NewsGotT" w:hAnsi="NewsGotT"/>
               </w:rPr>
-              <w:t xml:space="preserve">The present work will focus on the SPH algorithm and </w:t>
-            </w:r>
-            <w:r>
-              <w:rPr>
-                <w:rFonts w:ascii="NewsGotT" w:hAnsi="NewsGotT"/>
-              </w:rPr>
-              <w:t>the</w:t>
-            </w:r>
-            <w:r>
-              <w:rPr>
-                <w:rFonts w:ascii="NewsGotT" w:hAnsi="NewsGotT"/>
-              </w:rPr>
-              <w:t xml:space="preserve"> variations</w:t>
-            </w:r>
-            <w:r>
-              <w:rPr>
-                <w:rFonts w:ascii="NewsGotT" w:hAnsi="NewsGotT"/>
-              </w:rPr>
-              <w:t xml:space="preserve"> listed above</w:t>
-            </w:r>
-            <w:r>
-              <w:rPr>
-                <w:rFonts w:ascii="NewsGotT" w:hAnsi="NewsGotT"/>
-              </w:rPr>
-              <w:t>. It is intended to follow some of the evolution of the algorithm, starting with the base model and implementing some of the improvements made along the years.</w:t>
+              <w:t>The present work will focus on the SPH algorithm and the variations listed above. It is intended to follow some of the evolution of the algorithm, starting with the base model and implementing some of the improvements made along the years.</w:t>
             </w:r>
           </w:p>
           <w:p>
@@ -899,7 +698,7 @@
               <w:rPr>
                 <w:rFonts w:ascii="NewsGotT" w:hAnsi="NewsGotT"/>
               </w:rPr>
-              <w:t>The main goal is to have a fast and realistic fluid simulation and if all goes well try to create a method that includes some or all the advantages of all the SPH variants discussed. It is also intended to have a good control over the simulation by changing the value of multiple variables making it possible to simulate a vast number of fluids.</w:t>
+              <w:t>The main goal is to have a fast and realistic fluid simulation and explore possible mutations or merges between methods to provide either a more robust or faster method. It is also intended to have a good control over the simulation by changing the value of multiple variables making it possible to simulate a vast number of fluids.</w:t>
             </w:r>
           </w:p>
           <w:p>
@@ -912,21 +711,7 @@
               <w:rPr>
                 <w:rFonts w:ascii="NewsGotT" w:hAnsi="NewsGotT"/>
               </w:rPr>
-              <w:t xml:space="preserve">Besides the algorithm It will be Implemented a fast data structure that allows the simulation to run on the </w:t>
-            </w:r>
-            <w:proofErr w:type="spellStart"/>
-            <w:r>
-              <w:rPr>
-                <w:rFonts w:ascii="NewsGotT" w:hAnsi="NewsGotT"/>
-              </w:rPr>
-              <w:t>gpu</w:t>
-            </w:r>
-            <w:proofErr w:type="spellEnd"/>
-            <w:r>
-              <w:rPr>
-                <w:rFonts w:ascii="NewsGotT" w:hAnsi="NewsGotT"/>
-              </w:rPr>
-              <w:t>, making It possible to have a real time fluid simulation.</w:t>
+              <w:t>The aim is to have a final version running as much as possible on the GPU, which implies not only the SPH base algorithm but also coding efficient data structures.</w:t>
             </w:r>
           </w:p>
           <w:p>
@@ -939,13 +724,19 @@
               <w:rPr>
                 <w:rFonts w:ascii="NewsGotT" w:hAnsi="NewsGotT"/>
               </w:rPr>
-              <w:t>On a final note, this work will be only focused on the simulation and not de rendering of the fluid</w:t>
-            </w:r>
-            <w:r>
-              <w:rPr>
-                <w:rFonts w:ascii="NewsGotT" w:hAnsi="NewsGotT"/>
-              </w:rPr>
-              <w:t xml:space="preserve">. </w:t>
+              <w:t>NVIDIA's GVDB Voxels</w:t>
+            </w:r>
+            <w:r>
+              <w:rPr>
+                <w:rFonts w:ascii="NewsGotT" w:hAnsi="NewsGotT"/>
+              </w:rPr>
+              <w:t>[5]</w:t>
+            </w:r>
+            <w:r>
+              <w:rPr>
+                <w:rFonts w:ascii="NewsGotT" w:hAnsi="NewsGotT"/>
+              </w:rPr>
+              <w:t xml:space="preserve"> will be evaluated to see if it makes sense to use it in the context of this work.</w:t>
             </w:r>
           </w:p>
           <w:p>
@@ -954,20 +745,12 @@
                 <w:rFonts w:ascii="NewsGotT" w:hAnsi="NewsGotT"/>
               </w:rPr>
             </w:pPr>
-          </w:p>
-          <w:p>
-            <w:pPr>
-              <w:rPr>
-                <w:rFonts w:ascii="NewsGotT" w:hAnsi="NewsGotT"/>
-              </w:rPr>
-            </w:pPr>
-          </w:p>
-          <w:p>
-            <w:pPr>
-              <w:rPr>
-                <w:rFonts w:ascii="NewsGotT" w:hAnsi="NewsGotT"/>
-              </w:rPr>
-            </w:pPr>
+            <w:r>
+              <w:rPr>
+                <w:rFonts w:ascii="NewsGotT" w:hAnsi="NewsGotT"/>
+              </w:rPr>
+              <w:t>On a final note, this work will be only focused on the simulation and not the rendering of the fluid.</w:t>
+            </w:r>
           </w:p>
         </w:tc>
       </w:tr>
@@ -987,7 +770,6 @@
                 <w:rFonts w:ascii="NewsGotT" w:hAnsi="NewsGotT"/>
               </w:rPr>
             </w:pPr>
-            <w:proofErr w:type="spellStart"/>
             <w:r>
               <w:rPr>
                 <w:rFonts w:ascii="NewsGotT" w:hAnsi="NewsGotT"/>
@@ -996,10 +778,8 @@
                 <w:sz w:val="20"/>
                 <w:szCs w:val="20"/>
               </w:rPr>
-              <w:lastRenderedPageBreak/>
               <w:t>Calendarização</w:t>
             </w:r>
-            <w:proofErr w:type="spellEnd"/>
           </w:p>
           <w:p>
             <w:pPr>
@@ -1605,7 +1385,7 @@
                     <w:rPr>
                       <w:rFonts w:ascii="NewsGotT" w:hAnsi="NewsGotT"/>
                     </w:rPr>
-                    <w:t>Creation of a new method including the advantages of multiple SPH variants</w:t>
+                    <w:t>Explore possible mutations or merges between methods to provide either a more robust or faster method</w:t>
                   </w:r>
                 </w:p>
               </w:tc>
@@ -1886,8 +1666,6 @@
                 <w:rFonts w:ascii="NewsGotT" w:hAnsi="NewsGotT"/>
               </w:rPr>
             </w:pPr>
-            <w:bookmarkStart w:id="0" w:name="_GoBack"/>
-            <w:bookmarkEnd w:id="0"/>
           </w:p>
         </w:tc>
       </w:tr>
@@ -1896,7 +1674,6 @@
       <w:pPr>
         <w:rPr>
           <w:rFonts w:ascii="NewsGotT" w:hAnsi="NewsGotT"/>
-          <w:lang w:val="pt-PT"/>
         </w:rPr>
       </w:pPr>
     </w:p>
@@ -1930,7 +1707,6 @@
               <w:spacing w:before="120"/>
               <w:rPr>
                 <w:rFonts w:ascii="NewsGotT" w:hAnsi="NewsGotT"/>
-                <w:lang w:val="pt-PT"/>
               </w:rPr>
             </w:pPr>
             <w:r>
@@ -1940,7 +1716,6 @@
                 <w:bCs/>
                 <w:sz w:val="20"/>
                 <w:szCs w:val="20"/>
-                <w:lang w:val="pt-PT"/>
               </w:rPr>
               <w:t>Referências Bibliográficas</w:t>
             </w:r>
@@ -1951,7 +1726,6 @@
                 <w:bCs/>
                 <w:sz w:val="20"/>
                 <w:szCs w:val="20"/>
-                <w:lang w:val="pt-PT"/>
               </w:rPr>
               <w:t xml:space="preserve"> </w:t>
             </w:r>
@@ -1961,1155 +1735,106 @@
                 <w:color w:val="A6A6A6" w:themeColor="background1" w:themeShade="A6"/>
                 <w:sz w:val="18"/>
                 <w:szCs w:val="18"/>
-                <w:lang w:val="pt-PT"/>
-              </w:rPr>
-              <w:t>(</w:t>
-            </w:r>
-            <w:r>
-              <w:rPr>
-                <w:rFonts w:ascii="NewsGotTLig" w:hAnsi="NewsGotTLig"/>
-                <w:color w:val="A6A6A6" w:themeColor="background1" w:themeShade="A6"/>
-                <w:sz w:val="18"/>
-                <w:szCs w:val="18"/>
-                <w:lang w:val="pt-PT"/>
-              </w:rPr>
-              <w:t>5 - 10 referências)</w:t>
+              </w:rPr>
+              <w:t>(5 - 10 referências)</w:t>
             </w:r>
           </w:p>
           <w:p>
             <w:pPr>
               <w:rPr>
                 <w:rFonts w:ascii="NewsGotT" w:hAnsi="NewsGotT"/>
-                <w:lang w:val="pt-PT"/>
               </w:rPr>
             </w:pPr>
             <w:r>
               <w:rPr>
                 <w:rFonts w:ascii="NewsGotT" w:hAnsi="NewsGotT"/>
-                <w:lang w:val="pt-PT"/>
-              </w:rPr>
-              <w:t xml:space="preserve">- </w:t>
-            </w:r>
-            <w:r>
-              <w:rPr>
-                <w:rFonts w:ascii="NewsGotT" w:hAnsi="NewsGotT"/>
-                <w:lang w:val="pt-PT"/>
-              </w:rPr>
-              <w:t xml:space="preserve">N. </w:t>
-            </w:r>
-            <w:proofErr w:type="spellStart"/>
-            <w:r>
-              <w:rPr>
-                <w:rFonts w:ascii="NewsGotT" w:hAnsi="NewsGotT"/>
-                <w:lang w:val="pt-PT"/>
-              </w:rPr>
-              <w:t>Akinci</w:t>
-            </w:r>
-            <w:proofErr w:type="spellEnd"/>
-            <w:r>
-              <w:rPr>
-                <w:rFonts w:ascii="NewsGotT" w:hAnsi="NewsGotT"/>
-                <w:lang w:val="pt-PT"/>
-              </w:rPr>
-              <w:t xml:space="preserve">, G. </w:t>
-            </w:r>
-            <w:proofErr w:type="spellStart"/>
-            <w:r>
-              <w:rPr>
-                <w:rFonts w:ascii="NewsGotT" w:hAnsi="NewsGotT"/>
-                <w:lang w:val="pt-PT"/>
-              </w:rPr>
-              <w:t>Akinci</w:t>
-            </w:r>
-            <w:proofErr w:type="spellEnd"/>
-            <w:r>
-              <w:rPr>
-                <w:rFonts w:ascii="NewsGotT" w:hAnsi="NewsGotT"/>
-                <w:lang w:val="pt-PT"/>
-              </w:rPr>
-              <w:t xml:space="preserve">, </w:t>
-            </w:r>
-            <w:proofErr w:type="spellStart"/>
-            <w:r>
-              <w:rPr>
-                <w:rFonts w:ascii="NewsGotT" w:hAnsi="NewsGotT"/>
-                <w:lang w:val="pt-PT"/>
-              </w:rPr>
-              <w:t>and</w:t>
-            </w:r>
-            <w:proofErr w:type="spellEnd"/>
-            <w:r>
-              <w:rPr>
-                <w:rFonts w:ascii="NewsGotT" w:hAnsi="NewsGotT"/>
-                <w:lang w:val="pt-PT"/>
-              </w:rPr>
-              <w:t xml:space="preserve"> M. </w:t>
-            </w:r>
-            <w:proofErr w:type="spellStart"/>
-            <w:r>
-              <w:rPr>
-                <w:rFonts w:ascii="NewsGotT" w:hAnsi="NewsGotT"/>
-                <w:lang w:val="pt-PT"/>
-              </w:rPr>
-              <w:t>Teschner</w:t>
-            </w:r>
-            <w:proofErr w:type="spellEnd"/>
-            <w:r>
-              <w:rPr>
-                <w:rFonts w:ascii="NewsGotT" w:hAnsi="NewsGotT"/>
-                <w:lang w:val="pt-PT"/>
-              </w:rPr>
-              <w:t xml:space="preserve">.  </w:t>
-            </w:r>
-            <w:proofErr w:type="spellStart"/>
-            <w:r>
-              <w:rPr>
-                <w:rFonts w:ascii="NewsGotT" w:hAnsi="NewsGotT"/>
-                <w:lang w:val="pt-PT"/>
-              </w:rPr>
-              <w:t>Versatile</w:t>
-            </w:r>
-            <w:proofErr w:type="spellEnd"/>
-            <w:r>
-              <w:rPr>
-                <w:rFonts w:ascii="NewsGotT" w:hAnsi="NewsGotT"/>
-                <w:lang w:val="pt-PT"/>
-              </w:rPr>
-              <w:t xml:space="preserve"> </w:t>
-            </w:r>
-            <w:proofErr w:type="spellStart"/>
-            <w:r>
-              <w:rPr>
-                <w:rFonts w:ascii="NewsGotT" w:hAnsi="NewsGotT"/>
-                <w:lang w:val="pt-PT"/>
-              </w:rPr>
-              <w:t>surface</w:t>
-            </w:r>
-            <w:proofErr w:type="spellEnd"/>
-            <w:r>
-              <w:rPr>
-                <w:rFonts w:ascii="NewsGotT" w:hAnsi="NewsGotT"/>
-                <w:lang w:val="pt-PT"/>
-              </w:rPr>
-              <w:t xml:space="preserve"> </w:t>
-            </w:r>
-            <w:proofErr w:type="spellStart"/>
-            <w:r>
-              <w:rPr>
-                <w:rFonts w:ascii="NewsGotT" w:hAnsi="NewsGotT"/>
-                <w:lang w:val="pt-PT"/>
-              </w:rPr>
-              <w:t>tension</w:t>
-            </w:r>
-            <w:proofErr w:type="spellEnd"/>
-            <w:r>
-              <w:rPr>
-                <w:rFonts w:ascii="NewsGotT" w:hAnsi="NewsGotT"/>
-                <w:lang w:val="pt-PT"/>
-              </w:rPr>
-              <w:t xml:space="preserve"> </w:t>
-            </w:r>
-            <w:proofErr w:type="spellStart"/>
-            <w:r>
-              <w:rPr>
-                <w:rFonts w:ascii="NewsGotT" w:hAnsi="NewsGotT"/>
-                <w:lang w:val="pt-PT"/>
-              </w:rPr>
-              <w:t>and</w:t>
-            </w:r>
-            <w:proofErr w:type="spellEnd"/>
-            <w:r>
-              <w:rPr>
-                <w:rFonts w:ascii="NewsGotT" w:hAnsi="NewsGotT"/>
-                <w:lang w:val="pt-PT"/>
-              </w:rPr>
-              <w:t xml:space="preserve"> </w:t>
-            </w:r>
-            <w:proofErr w:type="spellStart"/>
-            <w:r>
-              <w:rPr>
-                <w:rFonts w:ascii="NewsGotT" w:hAnsi="NewsGotT"/>
-                <w:lang w:val="pt-PT"/>
-              </w:rPr>
-              <w:t>adhe-sion</w:t>
-            </w:r>
-            <w:proofErr w:type="spellEnd"/>
-            <w:r>
-              <w:rPr>
-                <w:rFonts w:ascii="NewsGotT" w:hAnsi="NewsGotT"/>
-                <w:lang w:val="pt-PT"/>
-              </w:rPr>
-              <w:t xml:space="preserve"> for </w:t>
-            </w:r>
-            <w:proofErr w:type="spellStart"/>
-            <w:r>
-              <w:rPr>
-                <w:rFonts w:ascii="NewsGotT" w:hAnsi="NewsGotT"/>
-                <w:lang w:val="pt-PT"/>
-              </w:rPr>
-              <w:t>sph</w:t>
-            </w:r>
-            <w:proofErr w:type="spellEnd"/>
-            <w:r>
-              <w:rPr>
-                <w:rFonts w:ascii="NewsGotT" w:hAnsi="NewsGotT"/>
-                <w:lang w:val="pt-PT"/>
-              </w:rPr>
-              <w:t xml:space="preserve"> </w:t>
-            </w:r>
-            <w:proofErr w:type="spellStart"/>
-            <w:r>
-              <w:rPr>
-                <w:rFonts w:ascii="NewsGotT" w:hAnsi="NewsGotT"/>
-                <w:lang w:val="pt-PT"/>
-              </w:rPr>
-              <w:t>fluids.ACM</w:t>
-            </w:r>
-            <w:proofErr w:type="spellEnd"/>
-            <w:r>
-              <w:rPr>
-                <w:rFonts w:ascii="NewsGotT" w:hAnsi="NewsGotT"/>
-                <w:lang w:val="pt-PT"/>
-              </w:rPr>
-              <w:t xml:space="preserve"> </w:t>
-            </w:r>
-            <w:proofErr w:type="spellStart"/>
-            <w:r>
-              <w:rPr>
-                <w:rFonts w:ascii="NewsGotT" w:hAnsi="NewsGotT"/>
-                <w:lang w:val="pt-PT"/>
-              </w:rPr>
-              <w:t>Transactions</w:t>
-            </w:r>
-            <w:proofErr w:type="spellEnd"/>
-            <w:r>
-              <w:rPr>
-                <w:rFonts w:ascii="NewsGotT" w:hAnsi="NewsGotT"/>
-                <w:lang w:val="pt-PT"/>
-              </w:rPr>
-              <w:t xml:space="preserve"> </w:t>
-            </w:r>
-            <w:proofErr w:type="spellStart"/>
-            <w:r>
-              <w:rPr>
-                <w:rFonts w:ascii="NewsGotT" w:hAnsi="NewsGotT"/>
-                <w:lang w:val="pt-PT"/>
-              </w:rPr>
-              <w:t>on</w:t>
-            </w:r>
-            <w:proofErr w:type="spellEnd"/>
-            <w:r>
-              <w:rPr>
-                <w:rFonts w:ascii="NewsGotT" w:hAnsi="NewsGotT"/>
-                <w:lang w:val="pt-PT"/>
-              </w:rPr>
-              <w:t xml:space="preserve"> </w:t>
-            </w:r>
-            <w:proofErr w:type="spellStart"/>
-            <w:r>
-              <w:rPr>
-                <w:rFonts w:ascii="NewsGotT" w:hAnsi="NewsGotT"/>
-                <w:lang w:val="pt-PT"/>
-              </w:rPr>
-              <w:t>Graphics</w:t>
-            </w:r>
-            <w:proofErr w:type="spellEnd"/>
-            <w:r>
-              <w:rPr>
-                <w:rFonts w:ascii="NewsGotT" w:hAnsi="NewsGotT"/>
-                <w:lang w:val="pt-PT"/>
-              </w:rPr>
-              <w:t>, 32, 11 2013.</w:t>
+              </w:rPr>
+              <w:t xml:space="preserve">[1] </w:t>
+            </w:r>
+            <w:r>
+              <w:rPr>
+                <w:rFonts w:ascii="NewsGotT" w:hAnsi="NewsGotT"/>
+              </w:rPr>
+              <w:t>N. Akinci, G. Akinci, and M. Teschner.  Versatile surface tension and adhe-sion for sph fluids.ACM Transactions on Graphics, 32, 11 2013.</w:t>
             </w:r>
           </w:p>
           <w:p>
             <w:pPr>
               <w:rPr>
                 <w:rFonts w:ascii="NewsGotT" w:hAnsi="NewsGotT"/>
-                <w:lang w:val="pt-PT"/>
               </w:rPr>
             </w:pPr>
             <w:r>
               <w:rPr>
                 <w:rFonts w:ascii="NewsGotT" w:hAnsi="NewsGotT"/>
-                <w:lang w:val="pt-PT"/>
-              </w:rPr>
-              <w:t xml:space="preserve">- </w:t>
-            </w:r>
-            <w:proofErr w:type="spellStart"/>
-            <w:r>
-              <w:rPr>
-                <w:rFonts w:ascii="NewsGotT" w:hAnsi="NewsGotT"/>
-                <w:lang w:val="pt-PT"/>
-              </w:rPr>
-              <w:t>Markus</w:t>
-            </w:r>
-            <w:proofErr w:type="spellEnd"/>
-            <w:r>
-              <w:rPr>
-                <w:rFonts w:ascii="NewsGotT" w:hAnsi="NewsGotT"/>
-                <w:lang w:val="pt-PT"/>
-              </w:rPr>
-              <w:t xml:space="preserve"> </w:t>
-            </w:r>
-            <w:proofErr w:type="spellStart"/>
-            <w:r>
-              <w:rPr>
-                <w:rFonts w:ascii="NewsGotT" w:hAnsi="NewsGotT"/>
-                <w:lang w:val="pt-PT"/>
-              </w:rPr>
-              <w:t>Ihmsen</w:t>
-            </w:r>
-            <w:proofErr w:type="spellEnd"/>
-            <w:r>
-              <w:rPr>
-                <w:rFonts w:ascii="NewsGotT" w:hAnsi="NewsGotT"/>
-                <w:lang w:val="pt-PT"/>
-              </w:rPr>
-              <w:t xml:space="preserve">, Nadir </w:t>
-            </w:r>
-            <w:proofErr w:type="spellStart"/>
-            <w:r>
-              <w:rPr>
-                <w:rFonts w:ascii="NewsGotT" w:hAnsi="NewsGotT"/>
-                <w:lang w:val="pt-PT"/>
-              </w:rPr>
-              <w:t>Akinci</w:t>
-            </w:r>
-            <w:proofErr w:type="spellEnd"/>
-            <w:r>
-              <w:rPr>
-                <w:rFonts w:ascii="NewsGotT" w:hAnsi="NewsGotT"/>
-                <w:lang w:val="pt-PT"/>
-              </w:rPr>
-              <w:t xml:space="preserve">, </w:t>
-            </w:r>
-            <w:proofErr w:type="spellStart"/>
-            <w:r>
-              <w:rPr>
-                <w:rFonts w:ascii="NewsGotT" w:hAnsi="NewsGotT"/>
-                <w:lang w:val="pt-PT"/>
-              </w:rPr>
-              <w:t>Marc</w:t>
-            </w:r>
-            <w:proofErr w:type="spellEnd"/>
-            <w:r>
-              <w:rPr>
-                <w:rFonts w:ascii="NewsGotT" w:hAnsi="NewsGotT"/>
-                <w:lang w:val="pt-PT"/>
-              </w:rPr>
-              <w:t xml:space="preserve"> </w:t>
-            </w:r>
-            <w:proofErr w:type="spellStart"/>
-            <w:r>
-              <w:rPr>
-                <w:rFonts w:ascii="NewsGotT" w:hAnsi="NewsGotT"/>
-                <w:lang w:val="pt-PT"/>
-              </w:rPr>
-              <w:t>Gissler</w:t>
-            </w:r>
-            <w:proofErr w:type="spellEnd"/>
-            <w:r>
-              <w:rPr>
-                <w:rFonts w:ascii="NewsGotT" w:hAnsi="NewsGotT"/>
-                <w:lang w:val="pt-PT"/>
-              </w:rPr>
-              <w:t xml:space="preserve">, </w:t>
-            </w:r>
-            <w:proofErr w:type="spellStart"/>
-            <w:r>
-              <w:rPr>
-                <w:rFonts w:ascii="NewsGotT" w:hAnsi="NewsGotT"/>
-                <w:lang w:val="pt-PT"/>
-              </w:rPr>
-              <w:t>and</w:t>
-            </w:r>
-            <w:proofErr w:type="spellEnd"/>
-            <w:r>
-              <w:rPr>
-                <w:rFonts w:ascii="NewsGotT" w:hAnsi="NewsGotT"/>
-                <w:lang w:val="pt-PT"/>
-              </w:rPr>
-              <w:t xml:space="preserve"> </w:t>
-            </w:r>
-            <w:proofErr w:type="spellStart"/>
-            <w:r>
-              <w:rPr>
-                <w:rFonts w:ascii="NewsGotT" w:hAnsi="NewsGotT"/>
-                <w:lang w:val="pt-PT"/>
-              </w:rPr>
-              <w:t>Matthias</w:t>
-            </w:r>
-            <w:proofErr w:type="spellEnd"/>
-            <w:r>
-              <w:rPr>
-                <w:rFonts w:ascii="NewsGotT" w:hAnsi="NewsGotT"/>
-                <w:lang w:val="pt-PT"/>
-              </w:rPr>
-              <w:t xml:space="preserve"> </w:t>
-            </w:r>
-            <w:proofErr w:type="spellStart"/>
-            <w:r>
-              <w:rPr>
-                <w:rFonts w:ascii="NewsGotT" w:hAnsi="NewsGotT"/>
-                <w:lang w:val="pt-PT"/>
-              </w:rPr>
-              <w:t>Teschner</w:t>
-            </w:r>
-            <w:proofErr w:type="spellEnd"/>
-            <w:r>
-              <w:rPr>
-                <w:rFonts w:ascii="NewsGotT" w:hAnsi="NewsGotT"/>
-                <w:lang w:val="pt-PT"/>
-              </w:rPr>
-              <w:t xml:space="preserve">. </w:t>
-            </w:r>
-            <w:proofErr w:type="spellStart"/>
-            <w:r>
-              <w:rPr>
-                <w:rFonts w:ascii="NewsGotT" w:hAnsi="NewsGotT"/>
-                <w:lang w:val="pt-PT"/>
-              </w:rPr>
-              <w:t>Bound-ary</w:t>
-            </w:r>
-            <w:proofErr w:type="spellEnd"/>
-            <w:r>
-              <w:rPr>
-                <w:rFonts w:ascii="NewsGotT" w:hAnsi="NewsGotT"/>
-                <w:lang w:val="pt-PT"/>
-              </w:rPr>
-              <w:t xml:space="preserve"> handling </w:t>
-            </w:r>
-            <w:proofErr w:type="spellStart"/>
-            <w:r>
-              <w:rPr>
-                <w:rFonts w:ascii="NewsGotT" w:hAnsi="NewsGotT"/>
-                <w:lang w:val="pt-PT"/>
-              </w:rPr>
-              <w:t>and</w:t>
-            </w:r>
-            <w:proofErr w:type="spellEnd"/>
-            <w:r>
-              <w:rPr>
-                <w:rFonts w:ascii="NewsGotT" w:hAnsi="NewsGotT"/>
-                <w:lang w:val="pt-PT"/>
-              </w:rPr>
-              <w:t xml:space="preserve"> </w:t>
-            </w:r>
-            <w:proofErr w:type="spellStart"/>
-            <w:r>
-              <w:rPr>
-                <w:rFonts w:ascii="NewsGotT" w:hAnsi="NewsGotT"/>
-                <w:lang w:val="pt-PT"/>
-              </w:rPr>
-              <w:t>adaptive</w:t>
-            </w:r>
-            <w:proofErr w:type="spellEnd"/>
-            <w:r>
-              <w:rPr>
-                <w:rFonts w:ascii="NewsGotT" w:hAnsi="NewsGotT"/>
-                <w:lang w:val="pt-PT"/>
-              </w:rPr>
-              <w:t xml:space="preserve"> time-</w:t>
-            </w:r>
-            <w:proofErr w:type="spellStart"/>
-            <w:r>
-              <w:rPr>
-                <w:rFonts w:ascii="NewsGotT" w:hAnsi="NewsGotT"/>
-                <w:lang w:val="pt-PT"/>
-              </w:rPr>
-              <w:t>stepping</w:t>
-            </w:r>
-            <w:proofErr w:type="spellEnd"/>
-            <w:r>
-              <w:rPr>
-                <w:rFonts w:ascii="NewsGotT" w:hAnsi="NewsGotT"/>
-                <w:lang w:val="pt-PT"/>
-              </w:rPr>
-              <w:t xml:space="preserve"> for </w:t>
-            </w:r>
-            <w:proofErr w:type="spellStart"/>
-            <w:r>
-              <w:rPr>
-                <w:rFonts w:ascii="NewsGotT" w:hAnsi="NewsGotT"/>
-                <w:lang w:val="pt-PT"/>
-              </w:rPr>
-              <w:t>pcisph</w:t>
-            </w:r>
-            <w:proofErr w:type="spellEnd"/>
-            <w:r>
-              <w:rPr>
-                <w:rFonts w:ascii="NewsGotT" w:hAnsi="NewsGotT"/>
-                <w:lang w:val="pt-PT"/>
-              </w:rPr>
-              <w:t xml:space="preserve">.  </w:t>
-            </w:r>
-            <w:proofErr w:type="spellStart"/>
-            <w:r>
-              <w:rPr>
-                <w:rFonts w:ascii="NewsGotT" w:hAnsi="NewsGotT"/>
-                <w:lang w:val="pt-PT"/>
-              </w:rPr>
-              <w:t>pages</w:t>
-            </w:r>
-            <w:proofErr w:type="spellEnd"/>
-            <w:r>
-              <w:rPr>
-                <w:rFonts w:ascii="NewsGotT" w:hAnsi="NewsGotT"/>
-                <w:lang w:val="pt-PT"/>
-              </w:rPr>
-              <w:t xml:space="preserve"> 79–88, 01 2010</w:t>
+              </w:rPr>
+              <w:t xml:space="preserve">[2] </w:t>
+            </w:r>
+            <w:r>
+              <w:rPr>
+                <w:rFonts w:ascii="NewsGotT" w:hAnsi="NewsGotT"/>
+              </w:rPr>
+              <w:t>Markus Ihmsen, Nadir Akinci, Marc Gissler, and Matthias Teschner. Bound-ary handling and adaptive time-stepping for pcisph.  pages 79–88, 01 2010.</w:t>
             </w:r>
           </w:p>
           <w:p>
             <w:pPr>
               <w:rPr>
                 <w:rFonts w:ascii="NewsGotT" w:hAnsi="NewsGotT"/>
-                <w:lang w:val="pt-PT"/>
               </w:rPr>
             </w:pPr>
             <w:r>
               <w:rPr>
                 <w:rFonts w:ascii="NewsGotT" w:hAnsi="NewsGotT"/>
-                <w:lang w:val="pt-PT"/>
-              </w:rPr>
-              <w:t xml:space="preserve">- </w:t>
-            </w:r>
-            <w:r>
-              <w:rPr>
-                <w:rFonts w:ascii="NewsGotT" w:hAnsi="NewsGotT"/>
-                <w:lang w:val="pt-PT"/>
-              </w:rPr>
-              <w:t xml:space="preserve">Barbara </w:t>
-            </w:r>
-            <w:proofErr w:type="spellStart"/>
-            <w:r>
-              <w:rPr>
-                <w:rFonts w:ascii="NewsGotT" w:hAnsi="NewsGotT"/>
-                <w:lang w:val="pt-PT"/>
-              </w:rPr>
-              <w:t>Solenthaler</w:t>
-            </w:r>
-            <w:proofErr w:type="spellEnd"/>
-            <w:r>
-              <w:rPr>
-                <w:rFonts w:ascii="NewsGotT" w:hAnsi="NewsGotT"/>
-                <w:lang w:val="pt-PT"/>
-              </w:rPr>
-              <w:t xml:space="preserve">. </w:t>
-            </w:r>
-            <w:proofErr w:type="spellStart"/>
-            <w:r>
-              <w:rPr>
-                <w:rFonts w:ascii="NewsGotT" w:hAnsi="NewsGotT"/>
-                <w:lang w:val="pt-PT"/>
-              </w:rPr>
-              <w:t>Predictive-corrective</w:t>
-            </w:r>
-            <w:proofErr w:type="spellEnd"/>
-            <w:r>
-              <w:rPr>
-                <w:rFonts w:ascii="NewsGotT" w:hAnsi="NewsGotT"/>
-                <w:lang w:val="pt-PT"/>
-              </w:rPr>
+              </w:rPr>
+              <w:t>[3]</w:t>
+            </w:r>
+            <w:r>
               <w:t xml:space="preserve"> </w:t>
             </w:r>
-            <w:proofErr w:type="spellStart"/>
-            <w:r>
-              <w:rPr>
-                <w:rFonts w:ascii="NewsGotT" w:hAnsi="NewsGotT"/>
-                <w:lang w:val="pt-PT"/>
-              </w:rPr>
-              <w:t>incompressible</w:t>
-            </w:r>
-            <w:proofErr w:type="spellEnd"/>
-            <w:r>
-              <w:rPr>
-                <w:rFonts w:ascii="NewsGotT" w:hAnsi="NewsGotT"/>
-                <w:lang w:val="pt-PT"/>
-              </w:rPr>
-              <w:t xml:space="preserve"> </w:t>
-            </w:r>
-            <w:proofErr w:type="spellStart"/>
-            <w:r>
-              <w:rPr>
-                <w:rFonts w:ascii="NewsGotT" w:hAnsi="NewsGotT"/>
-                <w:lang w:val="pt-PT"/>
-              </w:rPr>
-              <w:t>sph.ACM</w:t>
-            </w:r>
-            <w:proofErr w:type="spellEnd"/>
-            <w:r>
-              <w:rPr>
-                <w:rFonts w:ascii="NewsGotT" w:hAnsi="NewsGotT"/>
-                <w:lang w:val="pt-PT"/>
-              </w:rPr>
-              <w:t xml:space="preserve"> </w:t>
-            </w:r>
-            <w:proofErr w:type="spellStart"/>
-            <w:r>
-              <w:rPr>
-                <w:rFonts w:ascii="NewsGotT" w:hAnsi="NewsGotT"/>
-                <w:lang w:val="pt-PT"/>
-              </w:rPr>
-              <w:t>Trans.Graph</w:t>
-            </w:r>
-            <w:proofErr w:type="spellEnd"/>
-            <w:r>
-              <w:rPr>
-                <w:rFonts w:ascii="NewsGotT" w:hAnsi="NewsGotT"/>
-                <w:lang w:val="pt-PT"/>
-              </w:rPr>
-              <w:t xml:space="preserve">. </w:t>
-            </w:r>
-            <w:proofErr w:type="spellStart"/>
-            <w:r>
-              <w:rPr>
-                <w:rFonts w:ascii="NewsGotT" w:hAnsi="NewsGotT"/>
-                <w:lang w:val="pt-PT"/>
-              </w:rPr>
-              <w:t>Article</w:t>
-            </w:r>
-            <w:proofErr w:type="spellEnd"/>
-            <w:r>
-              <w:rPr>
-                <w:rFonts w:ascii="NewsGotT" w:hAnsi="NewsGotT"/>
-                <w:lang w:val="pt-PT"/>
-              </w:rPr>
-              <w:t>, 28, 09 2009</w:t>
+            <w:r>
+              <w:rPr>
+                <w:rFonts w:ascii="NewsGotT" w:hAnsi="NewsGotT"/>
+              </w:rPr>
+              <w:t>Barbara Solenthaler. Predictive-corrective incompressible sph.ACM Trans.Graph., 28, 09 2009.</w:t>
             </w:r>
           </w:p>
           <w:p>
             <w:pPr>
               <w:rPr>
                 <w:rFonts w:ascii="NewsGotT" w:hAnsi="NewsGotT"/>
-                <w:lang w:val="pt-PT"/>
               </w:rPr>
             </w:pPr>
             <w:r>
               <w:rPr>
                 <w:rFonts w:ascii="NewsGotT" w:hAnsi="NewsGotT"/>
-                <w:lang w:val="pt-PT"/>
-              </w:rPr>
-              <w:t xml:space="preserve">- </w:t>
-            </w:r>
-            <w:r>
-              <w:rPr>
-                <w:rFonts w:ascii="NewsGotT" w:hAnsi="NewsGotT"/>
-                <w:lang w:val="pt-PT"/>
-              </w:rPr>
-              <w:t xml:space="preserve">R. </w:t>
-            </w:r>
-            <w:proofErr w:type="spellStart"/>
-            <w:r>
-              <w:rPr>
-                <w:rFonts w:ascii="NewsGotT" w:hAnsi="NewsGotT"/>
-                <w:lang w:val="pt-PT"/>
-              </w:rPr>
-              <w:t>Winchenbach</w:t>
-            </w:r>
-            <w:proofErr w:type="spellEnd"/>
-            <w:r>
-              <w:rPr>
-                <w:rFonts w:ascii="NewsGotT" w:hAnsi="NewsGotT"/>
-                <w:lang w:val="pt-PT"/>
-              </w:rPr>
-              <w:t xml:space="preserve"> </w:t>
-            </w:r>
-            <w:proofErr w:type="spellStart"/>
-            <w:r>
-              <w:rPr>
-                <w:rFonts w:ascii="NewsGotT" w:hAnsi="NewsGotT"/>
-                <w:lang w:val="pt-PT"/>
-              </w:rPr>
-              <w:t>and</w:t>
-            </w:r>
-            <w:proofErr w:type="spellEnd"/>
-            <w:r>
-              <w:rPr>
-                <w:rFonts w:ascii="NewsGotT" w:hAnsi="NewsGotT"/>
-                <w:lang w:val="pt-PT"/>
-              </w:rPr>
-              <w:t xml:space="preserve"> A. </w:t>
-            </w:r>
-            <w:proofErr w:type="spellStart"/>
-            <w:r>
-              <w:rPr>
-                <w:rFonts w:ascii="NewsGotT" w:hAnsi="NewsGotT"/>
-                <w:lang w:val="pt-PT"/>
-              </w:rPr>
-              <w:t>Kolb</w:t>
-            </w:r>
-            <w:proofErr w:type="spellEnd"/>
-            <w:r>
-              <w:rPr>
-                <w:rFonts w:ascii="NewsGotT" w:hAnsi="NewsGotT"/>
-                <w:lang w:val="pt-PT"/>
-              </w:rPr>
-              <w:t xml:space="preserve">.  </w:t>
-            </w:r>
-            <w:proofErr w:type="spellStart"/>
-            <w:r>
-              <w:rPr>
-                <w:rFonts w:ascii="NewsGotT" w:hAnsi="NewsGotT"/>
-                <w:lang w:val="pt-PT"/>
-              </w:rPr>
-              <w:t>Multi-level</w:t>
-            </w:r>
-            <w:proofErr w:type="spellEnd"/>
-            <w:r>
-              <w:rPr>
-                <w:rFonts w:ascii="NewsGotT" w:hAnsi="NewsGotT"/>
-                <w:lang w:val="pt-PT"/>
-              </w:rPr>
-              <w:t xml:space="preserve"> </w:t>
-            </w:r>
-            <w:proofErr w:type="spellStart"/>
-            <w:r>
-              <w:rPr>
-                <w:rFonts w:ascii="NewsGotT" w:hAnsi="NewsGotT"/>
-                <w:lang w:val="pt-PT"/>
-              </w:rPr>
-              <w:t>memory</w:t>
-            </w:r>
-            <w:proofErr w:type="spellEnd"/>
-            <w:r>
-              <w:rPr>
-                <w:rFonts w:ascii="NewsGotT" w:hAnsi="NewsGotT"/>
-                <w:lang w:val="pt-PT"/>
-              </w:rPr>
-              <w:t xml:space="preserve"> </w:t>
-            </w:r>
-            <w:proofErr w:type="spellStart"/>
-            <w:r>
-              <w:rPr>
-                <w:rFonts w:ascii="NewsGotT" w:hAnsi="NewsGotT"/>
-                <w:lang w:val="pt-PT"/>
-              </w:rPr>
-              <w:t>structures</w:t>
-            </w:r>
-            <w:proofErr w:type="spellEnd"/>
-            <w:r>
-              <w:rPr>
-                <w:rFonts w:ascii="NewsGotT" w:hAnsi="NewsGotT"/>
-                <w:lang w:val="pt-PT"/>
-              </w:rPr>
-              <w:t xml:space="preserve"> for </w:t>
-            </w:r>
-            <w:proofErr w:type="spellStart"/>
-            <w:r>
-              <w:rPr>
-                <w:rFonts w:ascii="NewsGotT" w:hAnsi="NewsGotT"/>
-                <w:lang w:val="pt-PT"/>
-              </w:rPr>
-              <w:t>simulat-ing</w:t>
-            </w:r>
-            <w:proofErr w:type="spellEnd"/>
-            <w:r>
-              <w:rPr>
-                <w:rFonts w:ascii="NewsGotT" w:hAnsi="NewsGotT"/>
-                <w:lang w:val="pt-PT"/>
-              </w:rPr>
-              <w:t xml:space="preserve">  </w:t>
-            </w:r>
-            <w:proofErr w:type="spellStart"/>
-            <w:r>
-              <w:rPr>
-                <w:rFonts w:ascii="NewsGotT" w:hAnsi="NewsGotT"/>
-                <w:lang w:val="pt-PT"/>
-              </w:rPr>
-              <w:t>and</w:t>
-            </w:r>
-            <w:proofErr w:type="spellEnd"/>
-            <w:r>
-              <w:rPr>
-                <w:rFonts w:ascii="NewsGotT" w:hAnsi="NewsGotT"/>
-                <w:lang w:val="pt-PT"/>
-              </w:rPr>
-              <w:t xml:space="preserve">  </w:t>
-            </w:r>
-            <w:proofErr w:type="spellStart"/>
-            <w:r>
-              <w:rPr>
-                <w:rFonts w:ascii="NewsGotT" w:hAnsi="NewsGotT"/>
-                <w:lang w:val="pt-PT"/>
-              </w:rPr>
-              <w:t>rendering</w:t>
-            </w:r>
-            <w:proofErr w:type="spellEnd"/>
-            <w:r>
-              <w:rPr>
-                <w:rFonts w:ascii="NewsGotT" w:hAnsi="NewsGotT"/>
-                <w:lang w:val="pt-PT"/>
-              </w:rPr>
-              <w:t xml:space="preserve">  </w:t>
-            </w:r>
-            <w:proofErr w:type="spellStart"/>
-            <w:r>
-              <w:rPr>
-                <w:rFonts w:ascii="NewsGotT" w:hAnsi="NewsGotT"/>
-                <w:lang w:val="pt-PT"/>
-              </w:rPr>
-              <w:t>smoothed</w:t>
-            </w:r>
-            <w:proofErr w:type="spellEnd"/>
-            <w:r>
-              <w:rPr>
-                <w:rFonts w:ascii="NewsGotT" w:hAnsi="NewsGotT"/>
-                <w:lang w:val="pt-PT"/>
-              </w:rPr>
-              <w:t xml:space="preserve">  </w:t>
-            </w:r>
-            <w:proofErr w:type="spellStart"/>
-            <w:r>
-              <w:rPr>
-                <w:rFonts w:ascii="NewsGotT" w:hAnsi="NewsGotT"/>
-                <w:lang w:val="pt-PT"/>
-              </w:rPr>
-              <w:t>particle</w:t>
-            </w:r>
-            <w:proofErr w:type="spellEnd"/>
-            <w:r>
-              <w:rPr>
-                <w:rFonts w:ascii="NewsGotT" w:hAnsi="NewsGotT"/>
-                <w:lang w:val="pt-PT"/>
-              </w:rPr>
-              <w:t xml:space="preserve">  </w:t>
-            </w:r>
-            <w:proofErr w:type="spellStart"/>
-            <w:r>
-              <w:rPr>
-                <w:rFonts w:ascii="NewsGotT" w:hAnsi="NewsGotT"/>
-                <w:lang w:val="pt-PT"/>
-              </w:rPr>
-              <w:t>hydrodynamics.Computer</w:t>
-            </w:r>
-            <w:proofErr w:type="spellEnd"/>
-            <w:r>
-              <w:rPr>
-                <w:rFonts w:ascii="NewsGotT" w:hAnsi="NewsGotT"/>
-                <w:lang w:val="pt-PT"/>
-              </w:rPr>
-              <w:t xml:space="preserve"> </w:t>
-            </w:r>
-            <w:proofErr w:type="spellStart"/>
-            <w:r>
-              <w:rPr>
-                <w:rFonts w:ascii="NewsGotT" w:hAnsi="NewsGotT"/>
-                <w:lang w:val="pt-PT"/>
-              </w:rPr>
-              <w:t>GraphicsForum</w:t>
-            </w:r>
-            <w:proofErr w:type="spellEnd"/>
-            <w:r>
-              <w:rPr>
-                <w:rFonts w:ascii="NewsGotT" w:hAnsi="NewsGotT"/>
-                <w:lang w:val="pt-PT"/>
-              </w:rPr>
-              <w:t>, 39(6):527–541, 2020.</w:t>
+              </w:rPr>
+              <w:t xml:space="preserve">[4] </w:t>
+            </w:r>
+            <w:r>
+              <w:rPr>
+                <w:rFonts w:ascii="NewsGotT" w:hAnsi="NewsGotT"/>
+              </w:rPr>
+              <w:t>R. Winchenbach and A. Kolb.  Multi-level memory structures for simulat-ing  and  rendering  smoothed  particle  hydrodynamics.Computer GraphicsForum, 39(6):527–541, 2020.</w:t>
             </w:r>
           </w:p>
           <w:p>
             <w:pPr>
               <w:rPr>
                 <w:rFonts w:ascii="NewsGotT" w:hAnsi="NewsGotT"/>
-                <w:lang w:val="pt-PT"/>
               </w:rPr>
             </w:pPr>
             <w:r>
               <w:rPr>
                 <w:rFonts w:ascii="NewsGotT" w:hAnsi="NewsGotT"/>
-                <w:lang w:val="pt-PT"/>
-              </w:rPr>
-              <w:t xml:space="preserve">- </w:t>
-            </w:r>
-            <w:proofErr w:type="spellStart"/>
-            <w:r>
-              <w:rPr>
-                <w:rFonts w:ascii="NewsGotT" w:hAnsi="NewsGotT"/>
-                <w:lang w:val="pt-PT"/>
-              </w:rPr>
-              <w:t>Kui</w:t>
-            </w:r>
-            <w:proofErr w:type="spellEnd"/>
-            <w:r>
-              <w:rPr>
-                <w:rFonts w:ascii="NewsGotT" w:hAnsi="NewsGotT"/>
-                <w:lang w:val="pt-PT"/>
-              </w:rPr>
-              <w:t xml:space="preserve"> Wu, </w:t>
-            </w:r>
-            <w:proofErr w:type="spellStart"/>
-            <w:r>
-              <w:rPr>
-                <w:rFonts w:ascii="NewsGotT" w:hAnsi="NewsGotT"/>
-                <w:lang w:val="pt-PT"/>
-              </w:rPr>
-              <w:t>Nghia</w:t>
-            </w:r>
-            <w:proofErr w:type="spellEnd"/>
-            <w:r>
-              <w:rPr>
-                <w:rFonts w:ascii="NewsGotT" w:hAnsi="NewsGotT"/>
-                <w:lang w:val="pt-PT"/>
-              </w:rPr>
-              <w:t xml:space="preserve"> </w:t>
-            </w:r>
-            <w:proofErr w:type="spellStart"/>
-            <w:r>
-              <w:rPr>
-                <w:rFonts w:ascii="NewsGotT" w:hAnsi="NewsGotT"/>
-                <w:lang w:val="pt-PT"/>
-              </w:rPr>
-              <w:t>Truong</w:t>
-            </w:r>
-            <w:proofErr w:type="spellEnd"/>
-            <w:r>
-              <w:rPr>
-                <w:rFonts w:ascii="NewsGotT" w:hAnsi="NewsGotT"/>
-                <w:lang w:val="pt-PT"/>
-              </w:rPr>
-              <w:t xml:space="preserve">, Cem </w:t>
-            </w:r>
-            <w:proofErr w:type="spellStart"/>
-            <w:r>
-              <w:rPr>
-                <w:rFonts w:ascii="NewsGotT" w:hAnsi="NewsGotT"/>
-                <w:lang w:val="pt-PT"/>
-              </w:rPr>
-              <w:t>Yuksel</w:t>
-            </w:r>
-            <w:proofErr w:type="spellEnd"/>
-            <w:r>
-              <w:rPr>
-                <w:rFonts w:ascii="NewsGotT" w:hAnsi="NewsGotT"/>
-                <w:lang w:val="pt-PT"/>
-              </w:rPr>
-              <w:t xml:space="preserve">, </w:t>
-            </w:r>
-            <w:proofErr w:type="spellStart"/>
-            <w:r>
-              <w:rPr>
-                <w:rFonts w:ascii="NewsGotT" w:hAnsi="NewsGotT"/>
-                <w:lang w:val="pt-PT"/>
-              </w:rPr>
-              <w:t>and</w:t>
-            </w:r>
-            <w:proofErr w:type="spellEnd"/>
-            <w:r>
-              <w:rPr>
-                <w:rFonts w:ascii="NewsGotT" w:hAnsi="NewsGotT"/>
-                <w:lang w:val="pt-PT"/>
-              </w:rPr>
-              <w:t xml:space="preserve"> Rama </w:t>
-            </w:r>
-            <w:proofErr w:type="spellStart"/>
-            <w:r>
-              <w:rPr>
-                <w:rFonts w:ascii="NewsGotT" w:hAnsi="NewsGotT"/>
-                <w:lang w:val="pt-PT"/>
-              </w:rPr>
-              <w:t>Hoetzlein</w:t>
-            </w:r>
-            <w:proofErr w:type="spellEnd"/>
-            <w:r>
-              <w:rPr>
-                <w:rFonts w:ascii="NewsGotT" w:hAnsi="NewsGotT"/>
-                <w:lang w:val="pt-PT"/>
-              </w:rPr>
-              <w:t xml:space="preserve">.  </w:t>
-            </w:r>
-            <w:proofErr w:type="spellStart"/>
-            <w:r>
-              <w:rPr>
-                <w:rFonts w:ascii="NewsGotT" w:hAnsi="NewsGotT"/>
-                <w:lang w:val="pt-PT"/>
-              </w:rPr>
-              <w:t>Fast</w:t>
-            </w:r>
-            <w:proofErr w:type="spellEnd"/>
-            <w:r>
-              <w:rPr>
-                <w:rFonts w:ascii="NewsGotT" w:hAnsi="NewsGotT"/>
-                <w:lang w:val="pt-PT"/>
-              </w:rPr>
-              <w:t xml:space="preserve"> </w:t>
-            </w:r>
-            <w:proofErr w:type="spellStart"/>
-            <w:r>
-              <w:rPr>
-                <w:rFonts w:ascii="NewsGotT" w:hAnsi="NewsGotT"/>
-                <w:lang w:val="pt-PT"/>
-              </w:rPr>
-              <w:t>fluid</w:t>
-            </w:r>
-            <w:proofErr w:type="spellEnd"/>
-            <w:r>
-              <w:rPr>
-                <w:rFonts w:ascii="NewsGotT" w:hAnsi="NewsGotT"/>
-                <w:lang w:val="pt-PT"/>
-              </w:rPr>
-              <w:t xml:space="preserve"> sim-</w:t>
-            </w:r>
-            <w:proofErr w:type="spellStart"/>
-            <w:r>
-              <w:rPr>
-                <w:rFonts w:ascii="NewsGotT" w:hAnsi="NewsGotT"/>
-                <w:lang w:val="pt-PT"/>
-              </w:rPr>
-              <w:t>ulations</w:t>
-            </w:r>
-            <w:proofErr w:type="spellEnd"/>
-            <w:r>
-              <w:rPr>
-                <w:rFonts w:ascii="NewsGotT" w:hAnsi="NewsGotT"/>
-                <w:lang w:val="pt-PT"/>
-              </w:rPr>
-              <w:t xml:space="preserve"> </w:t>
-            </w:r>
-            <w:proofErr w:type="spellStart"/>
-            <w:r>
-              <w:rPr>
-                <w:rFonts w:ascii="NewsGotT" w:hAnsi="NewsGotT"/>
-                <w:lang w:val="pt-PT"/>
-              </w:rPr>
-              <w:t>with</w:t>
-            </w:r>
-            <w:proofErr w:type="spellEnd"/>
-            <w:r>
-              <w:rPr>
-                <w:rFonts w:ascii="NewsGotT" w:hAnsi="NewsGotT"/>
-                <w:lang w:val="pt-PT"/>
-              </w:rPr>
-              <w:t xml:space="preserve"> </w:t>
-            </w:r>
-            <w:proofErr w:type="spellStart"/>
-            <w:r>
-              <w:rPr>
-                <w:rFonts w:ascii="NewsGotT" w:hAnsi="NewsGotT"/>
-                <w:lang w:val="pt-PT"/>
-              </w:rPr>
-              <w:t>sparse</w:t>
-            </w:r>
-            <w:proofErr w:type="spellEnd"/>
-            <w:r>
-              <w:rPr>
-                <w:rFonts w:ascii="NewsGotT" w:hAnsi="NewsGotT"/>
-                <w:lang w:val="pt-PT"/>
-              </w:rPr>
-              <w:t xml:space="preserve"> volumes </w:t>
-            </w:r>
-            <w:proofErr w:type="spellStart"/>
-            <w:r>
-              <w:rPr>
-                <w:rFonts w:ascii="NewsGotT" w:hAnsi="NewsGotT"/>
-                <w:lang w:val="pt-PT"/>
-              </w:rPr>
-              <w:t>on</w:t>
-            </w:r>
-            <w:proofErr w:type="spellEnd"/>
-            <w:r>
-              <w:rPr>
-                <w:rFonts w:ascii="NewsGotT" w:hAnsi="NewsGotT"/>
-                <w:lang w:val="pt-PT"/>
-              </w:rPr>
-              <w:t xml:space="preserve"> </w:t>
-            </w:r>
-            <w:proofErr w:type="spellStart"/>
-            <w:r>
-              <w:rPr>
-                <w:rFonts w:ascii="NewsGotT" w:hAnsi="NewsGotT"/>
-                <w:lang w:val="pt-PT"/>
-              </w:rPr>
-              <w:t>the</w:t>
-            </w:r>
-            <w:proofErr w:type="spellEnd"/>
-            <w:r>
-              <w:rPr>
-                <w:rFonts w:ascii="NewsGotT" w:hAnsi="NewsGotT"/>
-                <w:lang w:val="pt-PT"/>
-              </w:rPr>
-              <w:t xml:space="preserve"> </w:t>
-            </w:r>
-            <w:proofErr w:type="spellStart"/>
-            <w:r>
-              <w:rPr>
-                <w:rFonts w:ascii="NewsGotT" w:hAnsi="NewsGotT"/>
-                <w:lang w:val="pt-PT"/>
-              </w:rPr>
-              <w:t>gpu.Computer</w:t>
-            </w:r>
-            <w:proofErr w:type="spellEnd"/>
-            <w:r>
-              <w:rPr>
-                <w:rFonts w:ascii="NewsGotT" w:hAnsi="NewsGotT"/>
-                <w:lang w:val="pt-PT"/>
-              </w:rPr>
-              <w:t xml:space="preserve"> </w:t>
-            </w:r>
-            <w:proofErr w:type="spellStart"/>
-            <w:r>
-              <w:rPr>
-                <w:rFonts w:ascii="NewsGotT" w:hAnsi="NewsGotT"/>
-                <w:lang w:val="pt-PT"/>
-              </w:rPr>
-              <w:t>Graphics</w:t>
-            </w:r>
-            <w:proofErr w:type="spellEnd"/>
-            <w:r>
-              <w:rPr>
-                <w:rFonts w:ascii="NewsGotT" w:hAnsi="NewsGotT"/>
-                <w:lang w:val="pt-PT"/>
-              </w:rPr>
-              <w:t xml:space="preserve"> </w:t>
-            </w:r>
-            <w:proofErr w:type="spellStart"/>
-            <w:r>
-              <w:rPr>
-                <w:rFonts w:ascii="NewsGotT" w:hAnsi="NewsGotT"/>
-                <w:lang w:val="pt-PT"/>
-              </w:rPr>
-              <w:t>Forum</w:t>
-            </w:r>
-            <w:proofErr w:type="spellEnd"/>
-            <w:r>
-              <w:rPr>
-                <w:rFonts w:ascii="NewsGotT" w:hAnsi="NewsGotT"/>
-                <w:lang w:val="pt-PT"/>
-              </w:rPr>
-              <w:t xml:space="preserve"> (Pro-</w:t>
-            </w:r>
-            <w:proofErr w:type="spellStart"/>
-            <w:r>
-              <w:rPr>
-                <w:rFonts w:ascii="NewsGotT" w:hAnsi="NewsGotT"/>
-                <w:lang w:val="pt-PT"/>
-              </w:rPr>
-              <w:t>ceedings</w:t>
-            </w:r>
-            <w:proofErr w:type="spellEnd"/>
-            <w:r>
-              <w:rPr>
-                <w:rFonts w:ascii="NewsGotT" w:hAnsi="NewsGotT"/>
-                <w:lang w:val="pt-PT"/>
-              </w:rPr>
-              <w:t xml:space="preserve"> </w:t>
-            </w:r>
-            <w:proofErr w:type="spellStart"/>
-            <w:r>
-              <w:rPr>
-                <w:rFonts w:ascii="NewsGotT" w:hAnsi="NewsGotT"/>
-                <w:lang w:val="pt-PT"/>
-              </w:rPr>
-              <w:t>of</w:t>
-            </w:r>
-            <w:proofErr w:type="spellEnd"/>
-            <w:r>
-              <w:rPr>
-                <w:rFonts w:ascii="NewsGotT" w:hAnsi="NewsGotT"/>
-                <w:lang w:val="pt-PT"/>
-              </w:rPr>
-              <w:t xml:space="preserve"> EUROGRAPHICS 2018), 37(2):157–167, 2018.</w:t>
+              </w:rPr>
+              <w:t xml:space="preserve">[5] </w:t>
+            </w:r>
+            <w:r>
+              <w:rPr>
+                <w:rFonts w:ascii="NewsGotT" w:hAnsi="NewsGotT"/>
+              </w:rPr>
+              <w:t>Kui Wu, Nghia Truong, Cem Yuksel, and Rama Hoetzlein.  Fast fluid sim-ulations with sparse volumes on the gpu.Computer Graphics Forum (Pro-ceedings of EUROGRAPHICS 2018), 37(2):157–167, 2018.</w:t>
             </w:r>
           </w:p>
         </w:tc>
@@ -3119,7 +1844,13 @@
       <w:pPr>
         <w:rPr>
           <w:rFonts w:ascii="NewsGotT" w:hAnsi="NewsGotT"/>
-          <w:lang w:val="pt-PT"/>
+        </w:rPr>
+      </w:pPr>
+    </w:p>
+    <w:p>
+      <w:pPr>
+        <w:rPr>
+          <w:rFonts w:ascii="NewsGotT" w:hAnsi="NewsGotT"/>
         </w:rPr>
       </w:pPr>
     </w:p>
@@ -3154,7 +1885,6 @@
                 <w:bCs/>
                 <w:sz w:val="20"/>
                 <w:szCs w:val="20"/>
-                <w:lang w:val="pt-PT"/>
               </w:rPr>
             </w:pPr>
             <w:r>
@@ -3164,8 +1894,8 @@
                 <w:bCs/>
                 <w:sz w:val="20"/>
                 <w:szCs w:val="20"/>
-                <w:lang w:val="pt-PT"/>
-              </w:rPr>
+              </w:rPr>
+              <w:lastRenderedPageBreak/>
               <w:t>Assinaturas</w:t>
             </w:r>
           </w:p>
@@ -3173,7 +1903,6 @@
             <w:pPr>
               <w:rPr>
                 <w:rFonts w:ascii="NewsGotT" w:hAnsi="NewsGotT"/>
-                <w:lang w:val="pt-PT"/>
               </w:rPr>
             </w:pPr>
           </w:p>
@@ -3211,7 +1940,6 @@
                       <w:color w:val="A6A6A6" w:themeColor="background1" w:themeShade="A6"/>
                       <w:sz w:val="16"/>
                       <w:szCs w:val="16"/>
-                      <w:lang w:val="pt-PT"/>
                     </w:rPr>
                   </w:pPr>
                   <w:r>
@@ -3221,7 +1949,7 @@
                       <w:color w:val="A6A6A6" w:themeColor="background1" w:themeShade="A6"/>
                       <w:sz w:val="16"/>
                       <w:szCs w:val="16"/>
-                      <w:lang w:val="pt-PT" w:eastAsia="pt-PT"/>
+                      <w:lang w:eastAsia="pt-PT"/>
                     </w:rPr>
                     <mc:AlternateContent>
                       <mc:Choice Requires="wps">
@@ -3358,7 +2086,7 @@
                       <w:color w:val="A6A6A6" w:themeColor="background1" w:themeShade="A6"/>
                       <w:sz w:val="16"/>
                       <w:szCs w:val="16"/>
-                      <w:lang w:val="pt-PT" w:eastAsia="pt-PT"/>
+                      <w:lang w:eastAsia="pt-PT"/>
                     </w:rPr>
                     <mc:AlternateContent>
                       <mc:Choice Requires="wps">
@@ -3443,7 +2171,6 @@
                       <w:color w:val="A6A6A6" w:themeColor="background1" w:themeShade="A6"/>
                       <w:sz w:val="16"/>
                       <w:szCs w:val="16"/>
-                      <w:lang w:val="pt-PT"/>
                     </w:rPr>
                   </w:pPr>
                   <w:r>
@@ -3453,7 +2180,7 @@
                       <w:color w:val="A6A6A6" w:themeColor="background1" w:themeShade="A6"/>
                       <w:sz w:val="16"/>
                       <w:szCs w:val="16"/>
-                      <w:lang w:val="pt-PT" w:eastAsia="pt-PT"/>
+                      <w:lang w:eastAsia="pt-PT"/>
                     </w:rPr>
                     <mc:AlternateContent>
                       <mc:Choice Requires="wps">
@@ -3586,7 +2313,7 @@
                       <w:color w:val="A6A6A6" w:themeColor="background1" w:themeShade="A6"/>
                       <w:sz w:val="16"/>
                       <w:szCs w:val="16"/>
-                      <w:lang w:val="pt-PT" w:eastAsia="pt-PT"/>
+                      <w:lang w:eastAsia="pt-PT"/>
                     </w:rPr>
                     <mc:AlternateContent>
                       <mc:Choice Requires="wps">
@@ -3673,7 +2400,6 @@
                       <w:color w:val="A6A6A6" w:themeColor="background1" w:themeShade="A6"/>
                       <w:sz w:val="16"/>
                       <w:szCs w:val="16"/>
-                      <w:lang w:val="pt-PT"/>
                     </w:rPr>
                   </w:pPr>
                   <w:r>
@@ -3683,7 +2409,7 @@
                       <w:color w:val="A6A6A6" w:themeColor="background1" w:themeShade="A6"/>
                       <w:sz w:val="16"/>
                       <w:szCs w:val="16"/>
-                      <w:lang w:val="pt-PT" w:eastAsia="pt-PT"/>
+                      <w:lang w:eastAsia="pt-PT"/>
                     </w:rPr>
                     <mc:AlternateContent>
                       <mc:Choice Requires="wps">
@@ -3816,7 +2542,7 @@
                       <w:color w:val="A6A6A6" w:themeColor="background1" w:themeShade="A6"/>
                       <w:sz w:val="16"/>
                       <w:szCs w:val="16"/>
-                      <w:lang w:val="pt-PT" w:eastAsia="pt-PT"/>
+                      <w:lang w:eastAsia="pt-PT"/>
                     </w:rPr>
                     <mc:AlternateContent>
                       <mc:Choice Requires="wps">
@@ -3901,7 +2627,6 @@
                       <w:color w:val="A6A6A6" w:themeColor="background1" w:themeShade="A6"/>
                       <w:sz w:val="16"/>
                       <w:szCs w:val="16"/>
-                      <w:lang w:val="pt-PT"/>
                     </w:rPr>
                   </w:pPr>
                   <w:r>
@@ -3911,7 +2636,7 @@
                       <w:color w:val="A6A6A6" w:themeColor="background1" w:themeShade="A6"/>
                       <w:sz w:val="16"/>
                       <w:szCs w:val="16"/>
-                      <w:lang w:val="pt-PT" w:eastAsia="pt-PT"/>
+                      <w:lang w:eastAsia="pt-PT"/>
                     </w:rPr>
                     <mc:AlternateContent>
                       <mc:Choice Requires="wps">
@@ -4062,7 +2787,7 @@
                       <w:color w:val="A6A6A6" w:themeColor="background1" w:themeShade="A6"/>
                       <w:sz w:val="16"/>
                       <w:szCs w:val="16"/>
-                      <w:lang w:val="pt-PT" w:eastAsia="pt-PT"/>
+                      <w:lang w:eastAsia="pt-PT"/>
                     </w:rPr>
                     <mc:AlternateContent>
                       <mc:Choice Requires="wps">
@@ -4145,7 +2870,6 @@
                 <w:color w:val="A6A6A6" w:themeColor="background1" w:themeShade="A6"/>
                 <w:sz w:val="16"/>
                 <w:szCs w:val="16"/>
-                <w:lang w:val="pt-PT"/>
               </w:rPr>
             </w:pPr>
           </w:p>
@@ -4157,7 +2881,6 @@
                 <w:color w:val="A6A6A6" w:themeColor="background1" w:themeShade="A6"/>
                 <w:sz w:val="16"/>
                 <w:szCs w:val="16"/>
-                <w:lang w:val="pt-PT"/>
               </w:rPr>
             </w:pPr>
           </w:p>
@@ -4169,7 +2892,6 @@
                 <w:color w:val="A6A6A6" w:themeColor="background1" w:themeShade="A6"/>
                 <w:sz w:val="17"/>
                 <w:szCs w:val="17"/>
-                <w:lang w:val="pt-PT"/>
               </w:rPr>
             </w:pPr>
             <w:r>
@@ -4178,7 +2900,6 @@
                 <w:color w:val="A6A6A6" w:themeColor="background1" w:themeShade="A6"/>
                 <w:sz w:val="17"/>
                 <w:szCs w:val="17"/>
-                <w:lang w:val="pt-PT"/>
               </w:rPr>
               <w:t>Assinatura digital qualificada com Cartão de Cidadão ou Chave Móvel Digital</w:t>
             </w:r>
@@ -4188,7 +2909,6 @@
                 <w:color w:val="A6A6A6" w:themeColor="background1" w:themeShade="A6"/>
                 <w:sz w:val="17"/>
                 <w:szCs w:val="17"/>
-                <w:lang w:val="pt-PT"/>
               </w:rPr>
               <w:t xml:space="preserve">. </w:t>
             </w:r>
@@ -4198,7 +2918,6 @@
                 <w:color w:val="A6A6A6" w:themeColor="background1" w:themeShade="A6"/>
                 <w:sz w:val="17"/>
                 <w:szCs w:val="17"/>
-                <w:lang w:val="pt-PT"/>
               </w:rPr>
               <w:t>Para os estudantes, n</w:t>
             </w:r>
@@ -4208,7 +2927,6 @@
                 <w:color w:val="A6A6A6" w:themeColor="background1" w:themeShade="A6"/>
                 <w:sz w:val="17"/>
                 <w:szCs w:val="17"/>
-                <w:lang w:val="pt-PT"/>
               </w:rPr>
               <w:t xml:space="preserve">os casos em que tal não </w:t>
             </w:r>
@@ -4218,7 +2936,6 @@
                 <w:color w:val="A6A6A6" w:themeColor="background1" w:themeShade="A6"/>
                 <w:sz w:val="17"/>
                 <w:szCs w:val="17"/>
-                <w:lang w:val="pt-PT"/>
               </w:rPr>
               <w:t>seja possível</w:t>
             </w:r>
@@ -4228,7 +2945,6 @@
                 <w:color w:val="A6A6A6" w:themeColor="background1" w:themeShade="A6"/>
                 <w:sz w:val="17"/>
                 <w:szCs w:val="17"/>
-                <w:lang w:val="pt-PT"/>
               </w:rPr>
               <w:t>, o</w:t>
             </w:r>
@@ -4238,7 +2954,6 @@
                 <w:color w:val="A6A6A6" w:themeColor="background1" w:themeShade="A6"/>
                 <w:sz w:val="17"/>
                 <w:szCs w:val="17"/>
-                <w:lang w:val="pt-PT"/>
               </w:rPr>
               <w:t>s</w:t>
             </w:r>
@@ -4248,7 +2963,6 @@
                 <w:color w:val="A6A6A6" w:themeColor="background1" w:themeShade="A6"/>
                 <w:sz w:val="17"/>
                 <w:szCs w:val="17"/>
-                <w:lang w:val="pt-PT"/>
               </w:rPr>
               <w:t xml:space="preserve"> mesmo</w:t>
             </w:r>
@@ -4258,7 +2972,6 @@
                 <w:color w:val="A6A6A6" w:themeColor="background1" w:themeShade="A6"/>
                 <w:sz w:val="17"/>
                 <w:szCs w:val="17"/>
-                <w:lang w:val="pt-PT"/>
               </w:rPr>
               <w:t>s</w:t>
             </w:r>
@@ -4268,7 +2981,6 @@
                 <w:color w:val="A6A6A6" w:themeColor="background1" w:themeShade="A6"/>
                 <w:sz w:val="17"/>
                 <w:szCs w:val="17"/>
-                <w:lang w:val="pt-PT"/>
               </w:rPr>
               <w:t xml:space="preserve"> </w:t>
             </w:r>
@@ -4278,7 +2990,6 @@
                 <w:color w:val="A6A6A6" w:themeColor="background1" w:themeShade="A6"/>
                 <w:sz w:val="17"/>
                 <w:szCs w:val="17"/>
-                <w:lang w:val="pt-PT"/>
               </w:rPr>
               <w:t>deverão</w:t>
             </w:r>
@@ -4288,7 +2999,6 @@
                 <w:color w:val="A6A6A6" w:themeColor="background1" w:themeShade="A6"/>
                 <w:sz w:val="17"/>
                 <w:szCs w:val="17"/>
-                <w:lang w:val="pt-PT"/>
               </w:rPr>
               <w:t xml:space="preserve"> imprimir este plano, assinar manualmente e, após digitalização, os restantes intervenientes usam a assinatura digital qualificada.</w:t>
             </w:r>
@@ -4300,7 +3010,6 @@
                 <w:rFonts w:ascii="NewsGotT" w:hAnsi="NewsGotT"/>
                 <w:sz w:val="16"/>
                 <w:szCs w:val="16"/>
-                <w:lang w:val="pt-PT"/>
               </w:rPr>
             </w:pPr>
           </w:p>
@@ -4311,7 +3020,6 @@
       <w:pPr>
         <w:rPr>
           <w:rFonts w:ascii="NewsGotT" w:hAnsi="NewsGotT"/>
-          <w:lang w:val="pt-PT"/>
         </w:rPr>
       </w:pPr>
     </w:p>
@@ -4679,7 +3387,7 @@
         <v:path o:extrusionok="f" gradientshapeok="t" o:connecttype="rect"/>
         <o:lock v:ext="edit" aspectratio="t"/>
       </v:shapetype>
-      <v:shape id="_x0000_i1060" type="#_x0000_t75" style="width:27.75pt;height:27.75pt;visibility:visible;mso-wrap-style:square" o:bullet="t">
+      <v:shape id="_x0000_i1028" type="#_x0000_t75" style="width:27.75pt;height:27.75pt;visibility:visible;mso-wrap-style:square" o:bullet="t">
         <v:imagedata r:id="rId1" o:title=""/>
       </v:shape>
     </w:pict>
@@ -4950,6 +3658,7 @@
     <w:lsdException w:name="HTML Sample" w:semiHidden="1" w:unhideWhenUsed="1"/>
     <w:lsdException w:name="HTML Typewriter" w:semiHidden="1" w:unhideWhenUsed="1"/>
     <w:lsdException w:name="HTML Variable" w:semiHidden="1" w:unhideWhenUsed="1"/>
+    <w:lsdException w:name="Normal Table" w:semiHidden="1" w:unhideWhenUsed="1"/>
     <w:lsdException w:name="annotation subject" w:semiHidden="1" w:unhideWhenUsed="1"/>
     <w:lsdException w:name="No List" w:semiHidden="1" w:unhideWhenUsed="1"/>
     <w:lsdException w:name="Outline List 1" w:semiHidden="1" w:unhideWhenUsed="1"/>
@@ -4992,8 +3701,11 @@
     <w:lsdException w:name="Table Contemporary" w:semiHidden="1" w:unhideWhenUsed="1"/>
     <w:lsdException w:name="Table Elegant" w:semiHidden="1" w:unhideWhenUsed="1"/>
     <w:lsdException w:name="Table Professional" w:semiHidden="1" w:unhideWhenUsed="1"/>
+    <w:lsdException w:name="Table Subtle 1" w:semiHidden="1" w:unhideWhenUsed="1"/>
     <w:lsdException w:name="Table Subtle 2" w:semiHidden="1" w:unhideWhenUsed="1"/>
     <w:lsdException w:name="Table Web 1" w:semiHidden="1" w:unhideWhenUsed="1"/>
+    <w:lsdException w:name="Table Web 2" w:semiHidden="1" w:unhideWhenUsed="1"/>
+    <w:lsdException w:name="Table Web 3" w:semiHidden="1" w:unhideWhenUsed="1"/>
     <w:lsdException w:name="Balloon Text" w:semiHidden="1" w:unhideWhenUsed="1"/>
     <w:lsdException w:name="Table Grid" w:uiPriority="39"/>
     <w:lsdException w:name="Table Theme" w:semiHidden="1" w:unhideWhenUsed="1"/>
@@ -5717,6 +4429,15 @@
 </file>
 
 <file path=customXml/item1.xml><?xml version="1.0" encoding="utf-8"?>
+<?mso-contentType ?>
+<FormTemplates xmlns="http://schemas.microsoft.com/sharepoint/v3/contenttype/forms">
+  <Display>DocumentLibraryForm</Display>
+  <Edit>DocumentLibraryForm</Edit>
+  <New>DocumentLibraryForm</New>
+</FormTemplates>
+</file>
+
+<file path=customXml/item2.xml><?xml version="1.0" encoding="utf-8"?>
 <p:properties xmlns:p="http://schemas.microsoft.com/office/2006/metadata/properties" xmlns:xsi="http://www.w3.org/2001/XMLSchema-instance" xmlns:pc="http://schemas.microsoft.com/office/infopath/2007/PartnerControls">
   <documentManagement>
     <PublishingExpirationDate xmlns="http://schemas.microsoft.com/sharepoint/v3" xsi:nil="true"/>
@@ -5725,7 +4446,7 @@
 </p:properties>
 </file>
 
-<file path=customXml/item2.xml><?xml version="1.0" encoding="utf-8"?>
+<file path=customXml/item3.xml><?xml version="1.0" encoding="utf-8"?>
 <ct:contentTypeSchema xmlns:ct="http://schemas.microsoft.com/office/2006/metadata/contentType" xmlns:ma="http://schemas.microsoft.com/office/2006/metadata/properties/metaAttributes" ct:_="" ma:_="" ma:contentTypeName="Documento" ma:contentTypeID="0x010100D5ADD647356D0E48A455DB602B873B68" ma:contentTypeVersion="1" ma:contentTypeDescription="Criar um novo documento." ma:contentTypeScope="" ma:versionID="5b4f179059fab6314c8aa72173f41c57">
   <xsd:schema xmlns:xsd="http://www.w3.org/2001/XMLSchema" xmlns:xs="http://www.w3.org/2001/XMLSchema" xmlns:p="http://schemas.microsoft.com/office/2006/metadata/properties" xmlns:ns1="http://schemas.microsoft.com/sharepoint/v3" targetNamespace="http://schemas.microsoft.com/office/2006/metadata/properties" ma:root="true" ma:fieldsID="4920f20bdc7b16672ba298f38bb17912" ns1:_="">
     <xsd:import namespace="http://schemas.microsoft.com/sharepoint/v3"/>
@@ -5857,20 +4578,19 @@
 </ct:contentTypeSchema>
 </file>
 
-<file path=customXml/item3.xml><?xml version="1.0" encoding="utf-8"?>
-<?mso-contentType ?>
-<FormTemplates xmlns="http://schemas.microsoft.com/sharepoint/v3/contenttype/forms">
-  <Display>DocumentLibraryForm</Display>
-  <Edit>DocumentLibraryForm</Edit>
-  <New>DocumentLibraryForm</New>
-</FormTemplates>
-</file>
-
 <file path=customXml/item4.xml><?xml version="1.0" encoding="utf-8"?>
 <b:Sources xmlns:b="http://schemas.openxmlformats.org/officeDocument/2006/bibliography" xmlns="http://schemas.openxmlformats.org/officeDocument/2006/bibliography" SelectedStyle="\APASixthEditionOfficeOnline.xsl" StyleName="APA" Version="6"/>
 </file>
 
 <file path=customXml/itemProps1.xml><?xml version="1.0" encoding="utf-8"?>
+<ds:datastoreItem xmlns:ds="http://schemas.openxmlformats.org/officeDocument/2006/customXml" ds:itemID="{4E1444B9-8969-4440-897D-05CA3340EBC2}">
+  <ds:schemaRefs>
+    <ds:schemaRef ds:uri="http://schemas.microsoft.com/sharepoint/v3/contenttype/forms"/>
+  </ds:schemaRefs>
+</ds:datastoreItem>
+</file>
+
+<file path=customXml/itemProps2.xml><?xml version="1.0" encoding="utf-8"?>
 <ds:datastoreItem xmlns:ds="http://schemas.openxmlformats.org/officeDocument/2006/customXml" ds:itemID="{AFE46618-9678-408D-9468-A0AEA17E01B5}">
   <ds:schemaRefs>
     <ds:schemaRef ds:uri="http://schemas.microsoft.com/office/2006/metadata/properties"/>
@@ -5880,7 +4600,7 @@
 </ds:datastoreItem>
 </file>
 
-<file path=customXml/itemProps2.xml><?xml version="1.0" encoding="utf-8"?>
+<file path=customXml/itemProps3.xml><?xml version="1.0" encoding="utf-8"?>
 <ds:datastoreItem xmlns:ds="http://schemas.openxmlformats.org/officeDocument/2006/customXml" ds:itemID="{2542F00A-D981-4BA9-BC66-A07FAD98D408}">
   <ds:schemaRefs>
     <ds:schemaRef ds:uri="http://schemas.microsoft.com/office/2006/metadata/contentType"/>
@@ -5898,16 +4618,8 @@
 </ds:datastoreItem>
 </file>
 
-<file path=customXml/itemProps3.xml><?xml version="1.0" encoding="utf-8"?>
-<ds:datastoreItem xmlns:ds="http://schemas.openxmlformats.org/officeDocument/2006/customXml" ds:itemID="{4E1444B9-8969-4440-897D-05CA3340EBC2}">
-  <ds:schemaRefs>
-    <ds:schemaRef ds:uri="http://schemas.microsoft.com/sharepoint/v3/contenttype/forms"/>
-  </ds:schemaRefs>
-</ds:datastoreItem>
-</file>
-
 <file path=customXml/itemProps4.xml><?xml version="1.0" encoding="utf-8"?>
-<ds:datastoreItem xmlns:ds="http://schemas.openxmlformats.org/officeDocument/2006/customXml" ds:itemID="{3587003B-4F65-4E5F-9520-7ACDFAC86147}">
+<ds:datastoreItem xmlns:ds="http://schemas.openxmlformats.org/officeDocument/2006/customXml" ds:itemID="{93FDDE85-7468-44FB-BF53-1B91AEAABD80}">
   <ds:schemaRefs>
     <ds:schemaRef ds:uri="http://schemas.openxmlformats.org/officeDocument/2006/bibliography"/>
   </ds:schemaRefs>

</xml_diff>